<commit_message>
changing order of block portfolio
</commit_message>
<xml_diff>
--- a/Websites/Bee_Movie/readme.docx
+++ b/Websites/Bee_Movie/readme.docx
@@ -3,37 +3,23 @@
 <w:document xmlns:wpc="http://schemas.microsoft.com/office/word/2010/wordprocessingCanvas" xmlns:cx="http://schemas.microsoft.com/office/drawing/2014/chartex" xmlns:cx1="http://schemas.microsoft.com/office/drawing/2015/9/8/chartex" xmlns:cx2="http://schemas.microsoft.com/office/drawing/2015/10/21/chartex" xmlns:cx3="http://schemas.microsoft.com/office/drawing/2016/5/9/chartex" xmlns:cx4="http://schemas.microsoft.com/office/drawing/2016/5/10/chartex" xmlns:cx5="http://schemas.microsoft.com/office/drawing/2016/5/11/chartex" xmlns:cx6="http://schemas.microsoft.com/office/drawing/2016/5/12/chartex" xmlns:cx7="http://schemas.microsoft.com/office/drawing/2016/5/13/chartex" xmlns:cx8="http://schemas.microsoft.com/office/drawing/2016/5/14/chartex" xmlns:mc="http://schemas.openxmlformats.org/markup-compatibility/2006" xmlns:aink="http://schemas.microsoft.com/office/drawing/2016/ink" xmlns:am3d="http://schemas.microsoft.com/office/drawing/2017/model3d" xmlns:o="urn:schemas-microsoft-com:office:office" xmlns:oel="http://schemas.microsoft.com/office/2019/extlst" xmlns:r="http://schemas.openxmlformats.org/officeDocument/2006/relationships" xmlns:m="http://schemas.openxmlformats.org/officeDocument/2006/math" xmlns:v="urn:schemas-microsoft-com:vml" xmlns:wp14="http://schemas.microsoft.com/office/word/2010/wordprocessingDrawing" xmlns:wp="http://schemas.openxmlformats.org/drawingml/2006/wordprocessingDrawing" xmlns:w10="urn:schemas-microsoft-com:office:word" xmlns:w="http://schemas.openxmlformats.org/wordprocessingml/2006/main" xmlns:w14="http://schemas.microsoft.com/office/word/2010/wordml" xmlns:w15="http://schemas.microsoft.com/office/word/2012/wordml" xmlns:w16cex="http://schemas.microsoft.com/office/word/2018/wordml/cex" xmlns:w16cid="http://schemas.microsoft.com/office/word/2016/wordml/cid" xmlns:w16="http://schemas.microsoft.com/office/word/2018/wordml" xmlns:w16sdtdh="http://schemas.microsoft.com/office/word/2020/wordml/sdtdatahash" xmlns:w16se="http://schemas.microsoft.com/office/word/2015/wordml/symex" xmlns:wpg="http://schemas.microsoft.com/office/word/2010/wordprocessingGroup" xmlns:wpi="http://schemas.microsoft.com/office/word/2010/wordprocessingInk" xmlns:wne="http://schemas.microsoft.com/office/word/2006/wordml" xmlns:wps="http://schemas.microsoft.com/office/word/2010/wordprocessingShape" mc:Ignorable="w14 w15 w16se w16cid w16 w16cex w16sdtdh wp14">
   <w:body>
     <w:p>
-      <w:proofErr w:type="gramStart"/>
-      <w:r>
-        <w:t>All of</w:t>
-      </w:r>
-      <w:proofErr w:type="gramEnd"/>
-      <w:r>
-        <w:t xml:space="preserve"> the following will be in </w:t>
-      </w:r>
-      <w:proofErr w:type="spellStart"/>
-      <w:r>
-        <w:t>see_three_Pos</w:t>
-      </w:r>
-      <w:proofErr w:type="spellEnd"/>
-      <w:r>
-        <w:t>/Websites/</w:t>
-      </w:r>
-      <w:proofErr w:type="spellStart"/>
+      <w:r>
+        <w:t xml:space="preserve">All of the following will be in </w:t>
+      </w:r>
+      <w:r>
+        <w:t>see_three_Pos/Websites/</w:t>
+      </w:r>
       <w:r>
         <w:t>Bee_Movie</w:t>
       </w:r>
-      <w:proofErr w:type="spellEnd"/>
-    </w:p>
-    <w:p>
-      <w:proofErr w:type="spellStart"/>
+    </w:p>
+    <w:p>
       <w:r>
         <w:rPr>
           <w:highlight w:val="yellow"/>
         </w:rPr>
         <w:t>Filename.filetype</w:t>
       </w:r>
-      <w:proofErr w:type="spellEnd"/>
     </w:p>
     <w:p>
       <w:r>
@@ -49,8 +35,77 @@
       </w:r>
     </w:p>
     <w:p>
-      <w:r>
-        <w:t>https://fontawesome.com/search?o=a&amp;m=free</w:t>
+      <w:pPr>
+        <w:pStyle w:val="ListParagraph"/>
+        <w:numPr>
+          <w:ilvl w:val="0"/>
+          <w:numId w:val="5"/>
+        </w:numPr>
+      </w:pPr>
+      <w:hyperlink r:id="rId5" w:history="1">
+        <w:r>
+          <w:rPr>
+            <w:rStyle w:val="Hyperlink"/>
+          </w:rPr>
+          <w:t>https://fontawesome.com/search?o=a&amp;m=free</w:t>
+        </w:r>
+      </w:hyperlink>
+    </w:p>
+    <w:p>
+      <w:pPr>
+        <w:pStyle w:val="ListParagraph"/>
+        <w:numPr>
+          <w:ilvl w:val="0"/>
+          <w:numId w:val="5"/>
+        </w:numPr>
+      </w:pPr>
+      <w:r>
+        <w:t>If you click on an icon then look at the “VUE” tab</w:t>
+      </w:r>
+      <w:r>
+        <w:t>, you can view the icon pack it is associated with here:</w:t>
+      </w:r>
+    </w:p>
+    <w:p>
+      <w:pPr>
+        <w:pStyle w:val="ListParagraph"/>
+        <w:numPr>
+          <w:ilvl w:val="1"/>
+          <w:numId w:val="5"/>
+        </w:numPr>
+      </w:pPr>
+      <w:r>
+        <w:t>&lt;font-awesome-icon :icon="['</w:t>
+      </w:r>
+      <w:r>
+        <w:rPr>
+          <w:highlight w:val="yellow"/>
+        </w:rPr>
+        <w:t>fas</w:t>
+      </w:r>
+      <w:r>
+        <w:t>', '0']" /&gt;</w:t>
+      </w:r>
+    </w:p>
+    <w:p>
+      <w:pPr>
+        <w:pStyle w:val="ListParagraph"/>
+        <w:numPr>
+          <w:ilvl w:val="1"/>
+          <w:numId w:val="5"/>
+        </w:numPr>
+      </w:pPr>
+      <w:r>
+        <w:t>&lt;font-awesome-icon :icon="['</w:t>
+      </w:r>
+      <w:r>
+        <w:rPr>
+          <w:highlight w:val="yellow"/>
+        </w:rPr>
+        <w:t>fab</w:t>
+      </w:r>
+      <w:r>
+        <w:t>', 'accessible-icon']" /&gt;</w:t>
       </w:r>
     </w:p>
     <w:p>
@@ -93,7 +148,6 @@
       <w:r>
         <w:t>./config/</w:t>
       </w:r>
-      <w:proofErr w:type="spellStart"/>
       <w:r>
         <w:rPr>
           <w:highlight w:val="yellow"/>
@@ -106,7 +160,6 @@
         </w:rPr>
         <w:t>.yaml</w:t>
       </w:r>
-      <w:proofErr w:type="spellEnd"/>
     </w:p>
     <w:p>
       <w:pPr>
@@ -140,22 +193,15 @@
           <w:numId w:val="4"/>
         </w:numPr>
       </w:pPr>
-      <w:proofErr w:type="spellStart"/>
-      <w:r>
-        <w:t>theme_night</w:t>
-      </w:r>
-      <w:proofErr w:type="spellEnd"/>
-      <w:r>
-        <w:t xml:space="preserve">: </w:t>
-      </w:r>
-      <w:proofErr w:type="spellStart"/>
+      <w:r>
+        <w:t xml:space="preserve">theme_night: </w:t>
+      </w:r>
       <w:r>
         <w:rPr>
           <w:highlight w:val="green"/>
         </w:rPr>
         <w:t>ecodata</w:t>
       </w:r>
-      <w:proofErr w:type="spellEnd"/>
     </w:p>
     <w:p>
       <w:pPr>
@@ -180,14 +226,12 @@
       <w:r>
         <w:t>./data/themes/</w:t>
       </w:r>
-      <w:proofErr w:type="spellStart"/>
       <w:r>
         <w:rPr>
           <w:highlight w:val="yellow"/>
         </w:rPr>
         <w:t>ecodata.toml</w:t>
       </w:r>
-      <w:proofErr w:type="spellEnd"/>
     </w:p>
     <w:p>
       <w:pPr>
@@ -198,13 +242,8 @@
         </w:numPr>
       </w:pPr>
       <w:r>
-        <w:t xml:space="preserve">All items are </w:t>
-      </w:r>
-      <w:proofErr w:type="gramStart"/>
-      <w:r>
-        <w:t>configurable</w:t>
-      </w:r>
-      <w:proofErr w:type="gramEnd"/>
+        <w:t>All items are configurable</w:t>
+      </w:r>
     </w:p>
     <w:p>
       <w:pPr>
@@ -241,7 +280,6 @@
       <w:r>
         <w:t>./config/</w:t>
       </w:r>
-      <w:proofErr w:type="spellStart"/>
       <w:r>
         <w:rPr>
           <w:highlight w:val="yellow"/>
@@ -254,7 +292,6 @@
         </w:rPr>
         <w:t>.yaml</w:t>
       </w:r>
-      <w:proofErr w:type="spellEnd"/>
     </w:p>
     <w:p>
       <w:pPr>
@@ -294,14 +331,12 @@
       <w:r>
         <w:t xml:space="preserve">: </w:t>
       </w:r>
-      <w:proofErr w:type="spellStart"/>
       <w:r>
         <w:rPr>
           <w:highlight w:val="green"/>
         </w:rPr>
         <w:t>ecodata</w:t>
       </w:r>
-      <w:proofErr w:type="spellEnd"/>
     </w:p>
     <w:p>
       <w:pPr>
@@ -332,14 +367,12 @@
       <w:r>
         <w:t>/</w:t>
       </w:r>
-      <w:proofErr w:type="spellStart"/>
       <w:r>
         <w:rPr>
           <w:highlight w:val="yellow"/>
         </w:rPr>
         <w:t>ecodata.toml</w:t>
       </w:r>
-      <w:proofErr w:type="spellEnd"/>
     </w:p>
     <w:p>
       <w:pPr>
@@ -350,13 +383,8 @@
         </w:numPr>
       </w:pPr>
       <w:r>
-        <w:t xml:space="preserve">All items are </w:t>
-      </w:r>
-      <w:proofErr w:type="gramStart"/>
-      <w:r>
-        <w:t>configurable</w:t>
-      </w:r>
-      <w:proofErr w:type="gramEnd"/>
+        <w:t>All items are configurable</w:t>
+      </w:r>
     </w:p>
     <w:p>
       <w:r>
@@ -372,13 +400,8 @@
         </w:numPr>
       </w:pPr>
       <w:r>
-        <w:t xml:space="preserve">Icon associated with the </w:t>
-      </w:r>
-      <w:proofErr w:type="gramStart"/>
-      <w:r>
-        <w:t>tab</w:t>
-      </w:r>
-      <w:proofErr w:type="gramEnd"/>
+        <w:t>Icon associated with the tab</w:t>
+      </w:r>
     </w:p>
     <w:p>
       <w:pPr>
@@ -443,26 +466,9 @@
           <w:numId w:val="1"/>
         </w:numPr>
       </w:pPr>
-      <w:proofErr w:type="gramStart"/>
-      <w:r>
-        <w:t>{{ $</w:t>
-      </w:r>
-      <w:proofErr w:type="spellStart"/>
-      <w:proofErr w:type="gramEnd"/>
-      <w:r>
-        <w:t>has_logo</w:t>
-      </w:r>
-      <w:proofErr w:type="spellEnd"/>
-      <w:r>
-        <w:t xml:space="preserve"> := </w:t>
-      </w:r>
-      <w:proofErr w:type="spellStart"/>
-      <w:r>
-        <w:t>fileExists</w:t>
-      </w:r>
-      <w:proofErr w:type="spellEnd"/>
-      <w:r>
-        <w:t xml:space="preserve"> "assets/media/</w:t>
+      <w:r>
+        <w:lastRenderedPageBreak/>
+        <w:t>{{ $has_logo := fileExists "assets/media/</w:t>
       </w:r>
       <w:r>
         <w:rPr>
@@ -472,17 +478,8 @@
         <w:t>icon.png</w:t>
       </w:r>
       <w:r>
-        <w:t>" | or (</w:t>
-      </w:r>
-      <w:proofErr w:type="spellStart"/>
-      <w:r>
-        <w:t>fileExists</w:t>
-      </w:r>
-      <w:proofErr w:type="spellEnd"/>
-      <w:r>
-        <w:t xml:space="preserve"> "assets/media/</w:t>
-      </w:r>
-      <w:proofErr w:type="spellStart"/>
+        <w:t>" | or (fileExists "assets/media/</w:t>
+      </w:r>
       <w:r>
         <w:rPr>
           <w:highlight w:val="yellow"/>
@@ -490,7 +487,6 @@
         </w:rPr>
         <w:t>icon.svg</w:t>
       </w:r>
-      <w:proofErr w:type="spellEnd"/>
       <w:r>
         <w:t>") }}</w:t>
       </w:r>
@@ -526,52 +522,120 @@
           <w:highlight w:val="yellow"/>
           <w:u w:val="single"/>
         </w:rPr>
-        <w:t>icon.png/</w:t>
-      </w:r>
-      <w:proofErr w:type="spellStart"/>
+        <w:t>icon.png/svg</w:t>
+      </w:r>
+    </w:p>
+    <w:p>
+      <w:pPr>
+        <w:pStyle w:val="ListParagraph"/>
+        <w:numPr>
+          <w:ilvl w:val="3"/>
+          <w:numId w:val="1"/>
+        </w:numPr>
+      </w:pPr>
+      <w:r>
+        <w:t xml:space="preserve">Replace image named </w:t>
+      </w:r>
+      <w:r>
+        <w:rPr>
+          <w:highlight w:val="yellow"/>
+        </w:rPr>
+        <w:t>icon.png/svg</w:t>
+      </w:r>
+      <w:r>
+        <w:t xml:space="preserve"> to change the icon</w:t>
+      </w:r>
+    </w:p>
+    <w:p>
+      <w:pPr>
+        <w:pStyle w:val="ListParagraph"/>
+        <w:numPr>
+          <w:ilvl w:val="0"/>
+          <w:numId w:val="1"/>
+        </w:numPr>
+      </w:pPr>
+      <w:r>
+        <w:t>Title 1</w:t>
+      </w:r>
+    </w:p>
+    <w:p>
+      <w:pPr>
+        <w:pStyle w:val="ListParagraph"/>
+        <w:numPr>
+          <w:ilvl w:val="1"/>
+          <w:numId w:val="1"/>
+        </w:numPr>
+      </w:pPr>
+      <w:r>
+        <w:t>Location:</w:t>
+      </w:r>
+    </w:p>
+    <w:p>
+      <w:pPr>
+        <w:pStyle w:val="ListParagraph"/>
+        <w:numPr>
+          <w:ilvl w:val="2"/>
+          <w:numId w:val="1"/>
+        </w:numPr>
+      </w:pPr>
+      <w:r>
+        <w:t>.</w:t>
+      </w:r>
+      <w:r>
+        <w:t>/content/</w:t>
+      </w:r>
       <w:r>
         <w:rPr>
           <w:highlight w:val="yellow"/>
           <w:u w:val="single"/>
         </w:rPr>
-        <w:t>svg</w:t>
-      </w:r>
-      <w:proofErr w:type="spellEnd"/>
-    </w:p>
-    <w:p>
-      <w:pPr>
-        <w:pStyle w:val="ListParagraph"/>
-        <w:numPr>
-          <w:ilvl w:val="3"/>
+        <w:t>_index.md</w:t>
+      </w:r>
+    </w:p>
+    <w:p>
+      <w:pPr>
+        <w:pStyle w:val="ListParagraph"/>
+        <w:numPr>
+          <w:ilvl w:val="1"/>
           <w:numId w:val="1"/>
         </w:numPr>
       </w:pPr>
       <w:r>
-        <w:lastRenderedPageBreak/>
-        <w:t xml:space="preserve">Replace image named </w:t>
-      </w:r>
-      <w:r>
-        <w:rPr>
-          <w:highlight w:val="yellow"/>
-        </w:rPr>
-        <w:t>icon.png/</w:t>
-      </w:r>
-      <w:proofErr w:type="spellStart"/>
-      <w:r>
-        <w:rPr>
-          <w:highlight w:val="yellow"/>
-        </w:rPr>
-        <w:t>svg</w:t>
-      </w:r>
-      <w:proofErr w:type="spellEnd"/>
-      <w:r>
-        <w:t xml:space="preserve"> to change the </w:t>
-      </w:r>
-      <w:proofErr w:type="gramStart"/>
-      <w:r>
-        <w:t>icon</w:t>
-      </w:r>
-      <w:proofErr w:type="gramEnd"/>
+        <w:t>Code:</w:t>
+      </w:r>
+    </w:p>
+    <w:p>
+      <w:pPr>
+        <w:pStyle w:val="ListParagraph"/>
+        <w:numPr>
+          <w:ilvl w:val="2"/>
+          <w:numId w:val="1"/>
+        </w:numPr>
+      </w:pPr>
+      <w:r>
+        <w:t>Line 2</w:t>
+      </w:r>
+    </w:p>
+    <w:p>
+      <w:pPr>
+        <w:pStyle w:val="ListParagraph"/>
+        <w:numPr>
+          <w:ilvl w:val="2"/>
+          <w:numId w:val="1"/>
+        </w:numPr>
+      </w:pPr>
+      <w:r>
+        <w:t>title: “</w:t>
+      </w:r>
+      <w:r>
+        <w:rPr>
+          <w:highlight w:val="green"/>
+        </w:rPr>
+        <w:t>TEST TITLE</w:t>
+      </w:r>
+      <w:r>
+        <w:t>”</w:t>
+      </w:r>
     </w:p>
     <w:p>
       <w:pPr>
@@ -582,7 +646,7 @@
         </w:numPr>
       </w:pPr>
       <w:r>
-        <w:t>Title 1</w:t>
+        <w:t>Title 2</w:t>
       </w:r>
     </w:p>
     <w:p>
@@ -605,23 +669,110 @@
           <w:numId w:val="1"/>
         </w:numPr>
       </w:pPr>
-      <w:proofErr w:type="gramStart"/>
       <w:r>
         <w:t>.</w:t>
       </w:r>
       <w:r>
         <w:t>/</w:t>
       </w:r>
-      <w:proofErr w:type="gramEnd"/>
-      <w:r>
-        <w:t>content/</w:t>
+      <w:r>
+        <w:t>config/</w:t>
+      </w:r>
+      <w:r>
+        <w:rPr>
+          <w:highlight w:val="yellow"/>
+        </w:rPr>
+        <w:t>config.yaml</w:t>
+      </w:r>
+    </w:p>
+    <w:p>
+      <w:pPr>
+        <w:pStyle w:val="ListParagraph"/>
+        <w:numPr>
+          <w:ilvl w:val="1"/>
+          <w:numId w:val="1"/>
+        </w:numPr>
+      </w:pPr>
+      <w:r>
+        <w:t>Code:</w:t>
+      </w:r>
+    </w:p>
+    <w:p>
+      <w:pPr>
+        <w:pStyle w:val="ListParagraph"/>
+        <w:numPr>
+          <w:ilvl w:val="2"/>
+          <w:numId w:val="1"/>
+        </w:numPr>
+      </w:pPr>
+      <w:r>
+        <w:t>Line 7</w:t>
+      </w:r>
+    </w:p>
+    <w:p>
+      <w:pPr>
+        <w:pStyle w:val="ListParagraph"/>
+        <w:numPr>
+          <w:ilvl w:val="2"/>
+          <w:numId w:val="1"/>
+        </w:numPr>
+      </w:pPr>
+      <w:r>
+        <w:t xml:space="preserve">Title: </w:t>
+      </w:r>
+      <w:r>
+        <w:rPr>
+          <w:highlight w:val="green"/>
+        </w:rPr>
+        <w:t>BEES ARE NEAT</w:t>
+      </w:r>
+    </w:p>
+    <w:p>
+      <w:r>
+        <w:t>Header</w:t>
+      </w:r>
+    </w:p>
+    <w:p>
+      <w:pPr>
+        <w:pStyle w:val="ListParagraph"/>
+        <w:numPr>
+          <w:ilvl w:val="0"/>
+          <w:numId w:val="2"/>
+        </w:numPr>
+      </w:pPr>
+      <w:r>
+        <w:t>Logo</w:t>
+      </w:r>
+    </w:p>
+    <w:p>
+      <w:pPr>
+        <w:pStyle w:val="ListParagraph"/>
+        <w:numPr>
+          <w:ilvl w:val="1"/>
+          <w:numId w:val="2"/>
+        </w:numPr>
+      </w:pPr>
+      <w:r>
+        <w:t>Location</w:t>
+      </w:r>
+    </w:p>
+    <w:p>
+      <w:pPr>
+        <w:pStyle w:val="ListParagraph"/>
+        <w:numPr>
+          <w:ilvl w:val="2"/>
+          <w:numId w:val="2"/>
+        </w:numPr>
+      </w:pPr>
+      <w:r>
+        <w:t>./layouts/partials/components/headers/</w:t>
       </w:r>
       <w:r>
         <w:rPr>
           <w:highlight w:val="yellow"/>
           <w:u w:val="single"/>
         </w:rPr>
-        <w:t>_index.md</w:t>
+        <w:t>econavbar.html</w:t>
       </w:r>
     </w:p>
     <w:p>
@@ -629,7 +780,7 @@
         <w:pStyle w:val="ListParagraph"/>
         <w:numPr>
           <w:ilvl w:val="1"/>
-          <w:numId w:val="1"/>
+          <w:numId w:val="2"/>
         </w:numPr>
       </w:pPr>
       <w:r>
@@ -641,90 +792,115 @@
         <w:pStyle w:val="ListParagraph"/>
         <w:numPr>
           <w:ilvl w:val="2"/>
-          <w:numId w:val="1"/>
-        </w:numPr>
-      </w:pPr>
-      <w:r>
-        <w:t>Line 2</w:t>
-      </w:r>
-    </w:p>
-    <w:p>
-      <w:pPr>
-        <w:pStyle w:val="ListParagraph"/>
-        <w:numPr>
-          <w:ilvl w:val="2"/>
-          <w:numId w:val="1"/>
-        </w:numPr>
-      </w:pPr>
-      <w:r>
-        <w:t>title: “</w:t>
-      </w:r>
-      <w:r>
-        <w:rPr>
-          <w:highlight w:val="green"/>
-        </w:rPr>
-        <w:t>TEST TITLE</w:t>
-      </w:r>
-      <w:r>
-        <w:t>”</w:t>
-      </w:r>
-    </w:p>
-    <w:p>
-      <w:pPr>
-        <w:pStyle w:val="ListParagraph"/>
-        <w:numPr>
-          <w:ilvl w:val="0"/>
-          <w:numId w:val="1"/>
-        </w:numPr>
-      </w:pPr>
-      <w:r>
-        <w:t>Title 2</w:t>
-      </w:r>
-    </w:p>
-    <w:p>
-      <w:pPr>
-        <w:pStyle w:val="ListParagraph"/>
-        <w:numPr>
-          <w:ilvl w:val="1"/>
-          <w:numId w:val="1"/>
-        </w:numPr>
-      </w:pPr>
-      <w:r>
-        <w:t>Location:</w:t>
-      </w:r>
-    </w:p>
-    <w:p>
-      <w:pPr>
-        <w:pStyle w:val="ListParagraph"/>
-        <w:numPr>
-          <w:ilvl w:val="2"/>
-          <w:numId w:val="1"/>
-        </w:numPr>
-      </w:pPr>
-      <w:r>
-        <w:t>.</w:t>
+          <w:numId w:val="2"/>
+        </w:numPr>
+      </w:pPr>
+      <w:r>
+        <w:t>Line 13</w:t>
+      </w:r>
+    </w:p>
+    <w:p>
+      <w:pPr>
+        <w:pStyle w:val="ListParagraph"/>
+        <w:numPr>
+          <w:ilvl w:val="2"/>
+          <w:numId w:val="2"/>
+        </w:numPr>
+      </w:pPr>
+      <w:r>
+        <w:t>{{ $logo = (partial "functions/get_logo" (dict "constraint" "max_height" "size" 70)) }}</w:t>
+      </w:r>
+    </w:p>
+    <w:p>
+      <w:pPr>
+        <w:pStyle w:val="ListParagraph"/>
+        <w:numPr>
+          <w:ilvl w:val="2"/>
+          <w:numId w:val="2"/>
+        </w:numPr>
+      </w:pPr>
+      <w:r>
+        <w:t>Points to function located at:</w:t>
+      </w:r>
+    </w:p>
+    <w:p>
+      <w:pPr>
+        <w:pStyle w:val="ListParagraph"/>
+        <w:numPr>
+          <w:ilvl w:val="3"/>
+          <w:numId w:val="2"/>
+        </w:numPr>
+      </w:pPr>
+      <w:r>
+        <w:t>./</w:t>
+      </w:r>
+      <w:r>
+        <w:t>themes</w:t>
       </w:r>
       <w:r>
         <w:t>/</w:t>
       </w:r>
       <w:r>
-        <w:t>config/</w:t>
-      </w:r>
-      <w:proofErr w:type="spellStart"/>
+        <w:t>github.com</w:t>
+      </w:r>
+      <w:r>
+        <w:t>/</w:t>
+      </w:r>
+      <w:r>
+        <w:t>wowchemy</w:t>
+      </w:r>
+      <w:r>
+        <w:t>/</w:t>
+      </w:r>
+      <w:r>
+        <w:t>wowchemy-hugo-themes</w:t>
+      </w:r>
+      <w:r>
+        <w:t>/</w:t>
+      </w:r>
+      <w:r>
+        <w:t>modules</w:t>
+      </w:r>
+      <w:r>
+        <w:t>/</w:t>
+      </w:r>
+      <w:r>
+        <w:t>wowchemy-core</w:t>
+      </w:r>
+      <w:r>
+        <w:t>/l</w:t>
+      </w:r>
+      <w:r>
+        <w:t>ayouts</w:t>
+      </w:r>
+      <w:r>
+        <w:t>/</w:t>
+      </w:r>
+      <w:r>
+        <w:t>partials</w:t>
+      </w:r>
+      <w:r>
+        <w:t>/</w:t>
+      </w:r>
+      <w:r>
+        <w:t>functions</w:t>
+      </w:r>
+      <w:r>
+        <w:t>/</w:t>
+      </w:r>
       <w:r>
         <w:rPr>
           <w:highlight w:val="yellow"/>
         </w:rPr>
-        <w:t>config.yaml</w:t>
-      </w:r>
-      <w:proofErr w:type="spellEnd"/>
-    </w:p>
-    <w:p>
-      <w:pPr>
-        <w:pStyle w:val="ListParagraph"/>
-        <w:numPr>
-          <w:ilvl w:val="1"/>
-          <w:numId w:val="1"/>
+        <w:t>get_logo.html</w:t>
+      </w:r>
+    </w:p>
+    <w:p>
+      <w:pPr>
+        <w:pStyle w:val="ListParagraph"/>
+        <w:numPr>
+          <w:ilvl w:val="2"/>
+          <w:numId w:val="2"/>
         </w:numPr>
       </w:pPr>
       <w:r>
@@ -735,394 +911,364 @@
       <w:pPr>
         <w:pStyle w:val="ListParagraph"/>
         <w:numPr>
-          <w:ilvl w:val="2"/>
-          <w:numId w:val="1"/>
-        </w:numPr>
-      </w:pPr>
-      <w:r>
-        <w:t>Line 7</w:t>
-      </w:r>
-    </w:p>
-    <w:p>
-      <w:pPr>
-        <w:pStyle w:val="ListParagraph"/>
-        <w:numPr>
-          <w:ilvl w:val="2"/>
-          <w:numId w:val="1"/>
-        </w:numPr>
-      </w:pPr>
-      <w:r>
-        <w:t xml:space="preserve">Title: </w:t>
-      </w:r>
-      <w:r>
-        <w:rPr>
-          <w:highlight w:val="green"/>
-        </w:rPr>
-        <w:t>BEES ARE NEAT</w:t>
-      </w:r>
-    </w:p>
-    <w:p>
-      <w:r>
-        <w:t>Header</w:t>
-      </w:r>
-    </w:p>
-    <w:p>
-      <w:pPr>
-        <w:pStyle w:val="ListParagraph"/>
-        <w:numPr>
-          <w:ilvl w:val="0"/>
-          <w:numId w:val="2"/>
-        </w:numPr>
-      </w:pPr>
-      <w:r>
-        <w:t>Logo</w:t>
-      </w:r>
-    </w:p>
-    <w:p>
-      <w:pPr>
-        <w:pStyle w:val="ListParagraph"/>
-        <w:numPr>
-          <w:ilvl w:val="1"/>
-          <w:numId w:val="2"/>
-        </w:numPr>
-      </w:pPr>
-      <w:r>
-        <w:t>Location</w:t>
-      </w:r>
-    </w:p>
-    <w:p>
-      <w:pPr>
-        <w:pStyle w:val="ListParagraph"/>
-        <w:numPr>
-          <w:ilvl w:val="2"/>
-          <w:numId w:val="2"/>
-        </w:numPr>
-      </w:pPr>
-      <w:r>
-        <w:t>./layouts/partials/components/headers/</w:t>
+          <w:ilvl w:val="3"/>
+          <w:numId w:val="2"/>
+        </w:numPr>
+      </w:pPr>
+      <w:r>
+        <w:t>{{ $logo := resources.Get "</w:t>
+      </w:r>
+      <w:r>
+        <w:rPr>
+          <w:highlight w:val="yellow"/>
+        </w:rPr>
+        <w:t>media/logo.png</w:t>
+      </w:r>
+      <w:r>
+        <w:t>" | default (resources.Get "media/logo.svg") }}</w:t>
+      </w:r>
+    </w:p>
+    <w:p>
+      <w:pPr>
+        <w:pStyle w:val="ListParagraph"/>
+        <w:numPr>
+          <w:ilvl w:val="3"/>
+          <w:numId w:val="2"/>
+        </w:numPr>
+      </w:pPr>
+      <w:r>
+        <w:t>Points to image located at:</w:t>
+      </w:r>
+    </w:p>
+    <w:p>
+      <w:pPr>
+        <w:pStyle w:val="ListParagraph"/>
+        <w:numPr>
+          <w:ilvl w:val="4"/>
+          <w:numId w:val="2"/>
+        </w:numPr>
+      </w:pPr>
+      <w:r>
+        <w:t>./assets/media/</w:t>
       </w:r>
       <w:r>
         <w:rPr>
           <w:highlight w:val="yellow"/>
           <w:u w:val="single"/>
         </w:rPr>
-        <w:t>econavbar.html</w:t>
-      </w:r>
-    </w:p>
-    <w:p>
-      <w:pPr>
-        <w:pStyle w:val="ListParagraph"/>
-        <w:numPr>
-          <w:ilvl w:val="1"/>
-          <w:numId w:val="2"/>
-        </w:numPr>
-      </w:pPr>
-      <w:r>
-        <w:t>Code:</w:t>
-      </w:r>
-    </w:p>
-    <w:p>
-      <w:pPr>
-        <w:pStyle w:val="ListParagraph"/>
-        <w:numPr>
-          <w:ilvl w:val="2"/>
-          <w:numId w:val="2"/>
-        </w:numPr>
-      </w:pPr>
-      <w:r>
-        <w:t>Line 13</w:t>
-      </w:r>
-    </w:p>
-    <w:p>
-      <w:pPr>
-        <w:pStyle w:val="ListParagraph"/>
-        <w:numPr>
-          <w:ilvl w:val="2"/>
-          <w:numId w:val="2"/>
-        </w:numPr>
-      </w:pPr>
-      <w:proofErr w:type="gramStart"/>
-      <w:r>
-        <w:t>{{ $</w:t>
-      </w:r>
-      <w:proofErr w:type="gramEnd"/>
-      <w:r>
-        <w:t>logo = (partial "functions/</w:t>
-      </w:r>
-      <w:proofErr w:type="spellStart"/>
-      <w:r>
-        <w:t>get_logo</w:t>
-      </w:r>
-      <w:proofErr w:type="spellEnd"/>
-      <w:r>
-        <w:t>" (</w:t>
-      </w:r>
-      <w:proofErr w:type="spellStart"/>
-      <w:r>
-        <w:t>dict</w:t>
-      </w:r>
-      <w:proofErr w:type="spellEnd"/>
-      <w:r>
-        <w:t xml:space="preserve"> "constraint" "</w:t>
-      </w:r>
-      <w:proofErr w:type="spellStart"/>
-      <w:r>
-        <w:t>max_height</w:t>
-      </w:r>
-      <w:proofErr w:type="spellEnd"/>
-      <w:r>
-        <w:t>" "size" 70)) }}</w:t>
-      </w:r>
-    </w:p>
-    <w:p>
-      <w:pPr>
-        <w:pStyle w:val="ListParagraph"/>
-        <w:numPr>
-          <w:ilvl w:val="2"/>
-          <w:numId w:val="2"/>
-        </w:numPr>
-      </w:pPr>
-      <w:r>
-        <w:t>Points to function located at:</w:t>
-      </w:r>
-    </w:p>
-    <w:p>
-      <w:pPr>
-        <w:pStyle w:val="ListParagraph"/>
-        <w:numPr>
-          <w:ilvl w:val="3"/>
-          <w:numId w:val="2"/>
-        </w:numPr>
-      </w:pPr>
-      <w:r>
-        <w:t>./</w:t>
-      </w:r>
-      <w:r>
-        <w:t>themes</w:t>
-      </w:r>
-      <w:r>
-        <w:t>/</w:t>
-      </w:r>
-      <w:r>
-        <w:t>github.com</w:t>
-      </w:r>
-      <w:r>
-        <w:t>/</w:t>
-      </w:r>
-      <w:r>
-        <w:t>wowchemy</w:t>
-      </w:r>
-      <w:r>
-        <w:t>/</w:t>
-      </w:r>
-      <w:r>
-        <w:t>wowchemy-hugo-themes</w:t>
-      </w:r>
-      <w:r>
-        <w:t>/</w:t>
-      </w:r>
-      <w:r>
-        <w:t>modules</w:t>
-      </w:r>
-      <w:r>
-        <w:t>/</w:t>
-      </w:r>
-      <w:r>
-        <w:t>wowchemy-core</w:t>
-      </w:r>
-      <w:r>
-        <w:t>/l</w:t>
-      </w:r>
-      <w:r>
-        <w:t>ayouts</w:t>
-      </w:r>
-      <w:r>
-        <w:t>/</w:t>
-      </w:r>
-      <w:r>
-        <w:t>partials</w:t>
-      </w:r>
-      <w:r>
-        <w:t>/</w:t>
-      </w:r>
-      <w:r>
-        <w:t>functions</w:t>
-      </w:r>
-      <w:r>
-        <w:t>/</w:t>
-      </w:r>
-      <w:r>
-        <w:rPr>
-          <w:highlight w:val="yellow"/>
-        </w:rPr>
-        <w:t>get_logo.html</w:t>
-      </w:r>
-    </w:p>
-    <w:p>
-      <w:pPr>
-        <w:pStyle w:val="ListParagraph"/>
-        <w:numPr>
-          <w:ilvl w:val="2"/>
-          <w:numId w:val="2"/>
-        </w:numPr>
-      </w:pPr>
-      <w:r>
-        <w:t>Code:</w:t>
-      </w:r>
-    </w:p>
-    <w:p>
-      <w:pPr>
-        <w:pStyle w:val="ListParagraph"/>
-        <w:numPr>
-          <w:ilvl w:val="3"/>
-          <w:numId w:val="2"/>
-        </w:numPr>
-      </w:pPr>
-      <w:proofErr w:type="gramStart"/>
-      <w:r>
-        <w:t>{{ $</w:t>
-      </w:r>
-      <w:proofErr w:type="gramEnd"/>
-      <w:r>
-        <w:t xml:space="preserve">logo := </w:t>
-      </w:r>
-      <w:proofErr w:type="spellStart"/>
-      <w:r>
-        <w:t>resources.Get</w:t>
-      </w:r>
-      <w:proofErr w:type="spellEnd"/>
-      <w:r>
-        <w:t xml:space="preserve"> "</w:t>
-      </w:r>
-      <w:r>
-        <w:rPr>
-          <w:highlight w:val="yellow"/>
-        </w:rPr>
-        <w:t>media/logo.png</w:t>
-      </w:r>
-      <w:r>
-        <w:t>" | default (</w:t>
-      </w:r>
-      <w:proofErr w:type="spellStart"/>
-      <w:r>
-        <w:t>resources.Get</w:t>
-      </w:r>
-      <w:proofErr w:type="spellEnd"/>
-      <w:r>
-        <w:t xml:space="preserve"> "media/</w:t>
-      </w:r>
-      <w:proofErr w:type="spellStart"/>
-      <w:r>
-        <w:t>logo.svg</w:t>
-      </w:r>
-      <w:proofErr w:type="spellEnd"/>
-      <w:r>
-        <w:t>") }}</w:t>
-      </w:r>
-    </w:p>
-    <w:p>
-      <w:pPr>
-        <w:pStyle w:val="ListParagraph"/>
-        <w:numPr>
-          <w:ilvl w:val="3"/>
-          <w:numId w:val="2"/>
-        </w:numPr>
-      </w:pPr>
-      <w:r>
-        <w:t>Points to image located at:</w:t>
-      </w:r>
-    </w:p>
-    <w:p>
-      <w:pPr>
-        <w:pStyle w:val="ListParagraph"/>
-        <w:numPr>
-          <w:ilvl w:val="4"/>
-          <w:numId w:val="2"/>
-        </w:numPr>
-      </w:pPr>
-      <w:r>
-        <w:t>./assets/media/</w:t>
+        <w:t>logo</w:t>
       </w:r>
       <w:r>
         <w:rPr>
           <w:highlight w:val="yellow"/>
           <w:u w:val="single"/>
         </w:rPr>
-        <w:t>logo</w:t>
+        <w:t>.png/svg</w:t>
+      </w:r>
+    </w:p>
+    <w:p>
+      <w:pPr>
+        <w:pStyle w:val="ListParagraph"/>
+        <w:numPr>
+          <w:ilvl w:val="4"/>
+          <w:numId w:val="2"/>
+        </w:numPr>
+      </w:pPr>
+      <w:r>
+        <w:t>Replace image named logo</w:t>
+      </w:r>
+      <w:r>
+        <w:rPr>
+          <w:highlight w:val="yellow"/>
+        </w:rPr>
+        <w:t>.png/svg</w:t>
+      </w:r>
+      <w:r>
+        <w:t xml:space="preserve"> to change the logo</w:t>
+      </w:r>
+    </w:p>
+    <w:p>
+      <w:pPr>
+        <w:pStyle w:val="ListParagraph"/>
+        <w:numPr>
+          <w:ilvl w:val="1"/>
+          <w:numId w:val="2"/>
+        </w:numPr>
+      </w:pPr>
+      <w:r>
+        <w:t>Hyperlink</w:t>
+      </w:r>
+    </w:p>
+    <w:p>
+      <w:pPr>
+        <w:pStyle w:val="ListParagraph"/>
+        <w:numPr>
+          <w:ilvl w:val="2"/>
+          <w:numId w:val="2"/>
+        </w:numPr>
+      </w:pPr>
+      <w:r>
+        <w:t>Location:</w:t>
+      </w:r>
+    </w:p>
+    <w:p>
+      <w:pPr>
+        <w:pStyle w:val="ListParagraph"/>
+        <w:numPr>
+          <w:ilvl w:val="3"/>
+          <w:numId w:val="2"/>
+        </w:numPr>
+      </w:pPr>
+      <w:r>
+        <w:lastRenderedPageBreak/>
+        <w:t>./layouts/partials/components/headers/</w:t>
       </w:r>
       <w:r>
         <w:rPr>
           <w:highlight w:val="yellow"/>
           <w:u w:val="single"/>
         </w:rPr>
-        <w:t>.png/</w:t>
-      </w:r>
-      <w:proofErr w:type="spellStart"/>
+        <w:t>econavbar.html</w:t>
+      </w:r>
+    </w:p>
+    <w:p>
+      <w:pPr>
+        <w:pStyle w:val="ListParagraph"/>
+        <w:numPr>
+          <w:ilvl w:val="2"/>
+          <w:numId w:val="2"/>
+        </w:numPr>
+      </w:pPr>
+      <w:r>
+        <w:t>Code:</w:t>
+      </w:r>
+    </w:p>
+    <w:p>
+      <w:pPr>
+        <w:pStyle w:val="ListParagraph"/>
+        <w:numPr>
+          <w:ilvl w:val="3"/>
+          <w:numId w:val="2"/>
+        </w:numPr>
+      </w:pPr>
+      <w:r>
+        <w:t>Line 22</w:t>
+      </w:r>
+    </w:p>
+    <w:p>
+      <w:pPr>
+        <w:pStyle w:val="ListParagraph"/>
+        <w:numPr>
+          <w:ilvl w:val="4"/>
+          <w:numId w:val="2"/>
+        </w:numPr>
+      </w:pPr>
+      <w:r>
+        <w:t>&lt;a class="navbar-brand" href="</w:t>
+      </w:r>
+      <w:r>
+        <w:rPr>
+          <w:highlight w:val="green"/>
+        </w:rPr>
+        <w:t>https://www.savethebees.com/</w:t>
+      </w:r>
+      <w:r>
+        <w:t>"&gt;</w:t>
+      </w:r>
+    </w:p>
+    <w:p>
+      <w:pPr>
+        <w:pStyle w:val="ListParagraph"/>
+        <w:numPr>
+          <w:ilvl w:val="3"/>
+          <w:numId w:val="2"/>
+        </w:numPr>
+      </w:pPr>
+      <w:r>
+        <w:t>Line 43</w:t>
+      </w:r>
+    </w:p>
+    <w:p>
+      <w:pPr>
+        <w:pStyle w:val="ListParagraph"/>
+        <w:numPr>
+          <w:ilvl w:val="4"/>
+          <w:numId w:val="2"/>
+        </w:numPr>
+      </w:pPr>
+      <w:r>
+        <w:t>&lt;a class="navbar-brand" href="</w:t>
+      </w:r>
+      <w:r>
+        <w:rPr>
+          <w:highlight w:val="green"/>
+        </w:rPr>
+        <w:t>https://www.savethebees.com/</w:t>
+      </w:r>
+      <w:r>
+        <w:t>"&gt;</w:t>
+      </w:r>
+    </w:p>
+    <w:p>
+      <w:pPr>
+        <w:pStyle w:val="ListParagraph"/>
+        <w:numPr>
+          <w:ilvl w:val="0"/>
+          <w:numId w:val="2"/>
+        </w:numPr>
+      </w:pPr>
+      <w:r>
+        <w:t>“Contact Us”</w:t>
+      </w:r>
+    </w:p>
+    <w:p>
+      <w:pPr>
+        <w:pStyle w:val="ListParagraph"/>
+        <w:numPr>
+          <w:ilvl w:val="1"/>
+          <w:numId w:val="2"/>
+        </w:numPr>
+      </w:pPr>
+      <w:r>
+        <w:t>Location:</w:t>
+      </w:r>
+    </w:p>
+    <w:p>
+      <w:pPr>
+        <w:pStyle w:val="ListParagraph"/>
+        <w:numPr>
+          <w:ilvl w:val="2"/>
+          <w:numId w:val="2"/>
+        </w:numPr>
+      </w:pPr>
+      <w:r>
+        <w:t>.</w:t>
+      </w:r>
+      <w:r>
+        <w:t>/</w:t>
+      </w:r>
+      <w:r>
+        <w:t>config/</w:t>
+      </w:r>
       <w:r>
         <w:rPr>
           <w:highlight w:val="yellow"/>
-          <w:u w:val="single"/>
-        </w:rPr>
-        <w:t>svg</w:t>
-      </w:r>
-      <w:proofErr w:type="spellEnd"/>
-    </w:p>
-    <w:p>
-      <w:pPr>
-        <w:pStyle w:val="ListParagraph"/>
-        <w:numPr>
-          <w:ilvl w:val="4"/>
-          <w:numId w:val="2"/>
-        </w:numPr>
-      </w:pPr>
-      <w:r>
-        <w:t>Replace image named logo</w:t>
+        </w:rPr>
+        <w:t>menus</w:t>
       </w:r>
       <w:r>
         <w:rPr>
           <w:highlight w:val="yellow"/>
         </w:rPr>
-        <w:t>.png/</w:t>
-      </w:r>
-      <w:proofErr w:type="spellStart"/>
+        <w:t>.yaml</w:t>
+      </w:r>
+    </w:p>
+    <w:p>
+      <w:pPr>
+        <w:pStyle w:val="ListParagraph"/>
+        <w:numPr>
+          <w:ilvl w:val="1"/>
+          <w:numId w:val="2"/>
+        </w:numPr>
+      </w:pPr>
+      <w:r>
+        <w:t>Code:</w:t>
+      </w:r>
+    </w:p>
+    <w:p>
+      <w:pPr>
+        <w:pStyle w:val="ListParagraph"/>
+        <w:numPr>
+          <w:ilvl w:val="2"/>
+          <w:numId w:val="2"/>
+        </w:numPr>
+      </w:pPr>
+      <w:r>
+        <w:t>Line 7</w:t>
+      </w:r>
+    </w:p>
+    <w:p>
+      <w:pPr>
+        <w:pStyle w:val="ListParagraph"/>
+        <w:numPr>
+          <w:ilvl w:val="2"/>
+          <w:numId w:val="2"/>
+        </w:numPr>
+      </w:pPr>
+      <w:r>
+        <w:t xml:space="preserve">  - name: </w:t>
+      </w:r>
+      <w:r>
+        <w:rPr>
+          <w:highlight w:val="green"/>
+        </w:rPr>
+        <w:t>Contact Us</w:t>
+      </w:r>
+    </w:p>
+    <w:p>
+      <w:pPr>
+        <w:pStyle w:val="ListParagraph"/>
+        <w:numPr>
+          <w:ilvl w:val="1"/>
+          <w:numId w:val="2"/>
+        </w:numPr>
+      </w:pPr>
+      <w:r>
+        <w:t>Hyperlink</w:t>
+      </w:r>
+    </w:p>
+    <w:p>
+      <w:pPr>
+        <w:pStyle w:val="ListParagraph"/>
+        <w:numPr>
+          <w:ilvl w:val="2"/>
+          <w:numId w:val="2"/>
+        </w:numPr>
+      </w:pPr>
+      <w:r>
+        <w:t>Location:</w:t>
+      </w:r>
+    </w:p>
+    <w:p>
+      <w:pPr>
+        <w:pStyle w:val="ListParagraph"/>
+        <w:numPr>
+          <w:ilvl w:val="3"/>
+          <w:numId w:val="2"/>
+        </w:numPr>
+      </w:pPr>
+      <w:r>
+        <w:t>.</w:t>
+      </w:r>
+      <w:r>
+        <w:t>/</w:t>
+      </w:r>
+      <w:r>
+        <w:t>config/</w:t>
+      </w:r>
       <w:r>
         <w:rPr>
           <w:highlight w:val="yellow"/>
         </w:rPr>
-        <w:t>svg</w:t>
-      </w:r>
-      <w:proofErr w:type="spellEnd"/>
-      <w:r>
-        <w:t xml:space="preserve"> to change the </w:t>
-      </w:r>
-      <w:proofErr w:type="gramStart"/>
-      <w:r>
-        <w:t>logo</w:t>
-      </w:r>
-      <w:proofErr w:type="gramEnd"/>
-    </w:p>
-    <w:p>
-      <w:pPr>
-        <w:pStyle w:val="ListParagraph"/>
-        <w:numPr>
-          <w:ilvl w:val="1"/>
-          <w:numId w:val="2"/>
-        </w:numPr>
-      </w:pPr>
-      <w:r>
-        <w:t>Hyperlink</w:t>
-      </w:r>
-    </w:p>
-    <w:p>
-      <w:pPr>
-        <w:pStyle w:val="ListParagraph"/>
-        <w:numPr>
-          <w:ilvl w:val="2"/>
-          <w:numId w:val="2"/>
-        </w:numPr>
-      </w:pPr>
-      <w:r>
-        <w:t>Location:</w:t>
+        <w:t>menus</w:t>
+      </w:r>
+      <w:r>
+        <w:rPr>
+          <w:highlight w:val="yellow"/>
+        </w:rPr>
+        <w:t>.yaml</w:t>
+      </w:r>
+    </w:p>
+    <w:p>
+      <w:pPr>
+        <w:pStyle w:val="ListParagraph"/>
+        <w:numPr>
+          <w:ilvl w:val="2"/>
+          <w:numId w:val="2"/>
+        </w:numPr>
+      </w:pPr>
+      <w:r>
+        <w:t>Code:</w:t>
       </w:r>
     </w:p>
     <w:p>
@@ -1134,26 +1280,7 @@
         </w:numPr>
       </w:pPr>
       <w:r>
-        <w:t>./layouts/partials/components/headers/</w:t>
-      </w:r>
-      <w:r>
-        <w:rPr>
-          <w:highlight w:val="yellow"/>
-          <w:u w:val="single"/>
-        </w:rPr>
-        <w:t>econavbar.html</w:t>
-      </w:r>
-    </w:p>
-    <w:p>
-      <w:pPr>
-        <w:pStyle w:val="ListParagraph"/>
-        <w:numPr>
-          <w:ilvl w:val="2"/>
-          <w:numId w:val="2"/>
-        </w:numPr>
-      </w:pPr>
-      <w:r>
-        <w:t>Code:</w:t>
+        <w:t>Line 8</w:t>
       </w:r>
     </w:p>
     <w:p>
@@ -1165,270 +1292,9 @@
         </w:numPr>
       </w:pPr>
       <w:r>
-        <w:t>Line 22</w:t>
-      </w:r>
-    </w:p>
-    <w:p>
-      <w:pPr>
-        <w:pStyle w:val="ListParagraph"/>
-        <w:numPr>
-          <w:ilvl w:val="4"/>
-          <w:numId w:val="2"/>
-        </w:numPr>
-      </w:pPr>
-      <w:r>
-        <w:lastRenderedPageBreak/>
-        <w:t xml:space="preserve">&lt;a class="navbar-brand" </w:t>
-      </w:r>
-      <w:proofErr w:type="spellStart"/>
-      <w:r>
-        <w:t>href</w:t>
-      </w:r>
-      <w:proofErr w:type="spellEnd"/>
-      <w:r>
-        <w:t>="</w:t>
-      </w:r>
-      <w:r>
-        <w:rPr>
-          <w:highlight w:val="green"/>
-        </w:rPr>
-        <w:t>https://www.savethebees.com/</w:t>
-      </w:r>
-      <w:r>
-        <w:t>"&gt;</w:t>
-      </w:r>
-    </w:p>
-    <w:p>
-      <w:pPr>
-        <w:pStyle w:val="ListParagraph"/>
-        <w:numPr>
-          <w:ilvl w:val="3"/>
-          <w:numId w:val="2"/>
-        </w:numPr>
-      </w:pPr>
-      <w:r>
-        <w:t>Line 43</w:t>
-      </w:r>
-    </w:p>
-    <w:p>
-      <w:pPr>
-        <w:pStyle w:val="ListParagraph"/>
-        <w:numPr>
-          <w:ilvl w:val="4"/>
-          <w:numId w:val="2"/>
-        </w:numPr>
-      </w:pPr>
-      <w:r>
-        <w:t xml:space="preserve">&lt;a class="navbar-brand" </w:t>
-      </w:r>
-      <w:proofErr w:type="spellStart"/>
-      <w:r>
-        <w:t>href</w:t>
-      </w:r>
-      <w:proofErr w:type="spellEnd"/>
-      <w:r>
-        <w:t>="</w:t>
-      </w:r>
-      <w:r>
-        <w:rPr>
-          <w:highlight w:val="green"/>
-        </w:rPr>
-        <w:t>https://www.savethebees.com/</w:t>
-      </w:r>
-      <w:r>
-        <w:t>"&gt;</w:t>
-      </w:r>
-    </w:p>
-    <w:p>
-      <w:pPr>
-        <w:pStyle w:val="ListParagraph"/>
-        <w:numPr>
-          <w:ilvl w:val="0"/>
-          <w:numId w:val="2"/>
-        </w:numPr>
-      </w:pPr>
-      <w:r>
-        <w:t>“Contact Us”</w:t>
-      </w:r>
-    </w:p>
-    <w:p>
-      <w:pPr>
-        <w:pStyle w:val="ListParagraph"/>
-        <w:numPr>
-          <w:ilvl w:val="1"/>
-          <w:numId w:val="2"/>
-        </w:numPr>
-      </w:pPr>
-      <w:r>
-        <w:t>Location:</w:t>
-      </w:r>
-    </w:p>
-    <w:p>
-      <w:pPr>
-        <w:pStyle w:val="ListParagraph"/>
-        <w:numPr>
-          <w:ilvl w:val="2"/>
-          <w:numId w:val="2"/>
-        </w:numPr>
-      </w:pPr>
-      <w:r>
-        <w:t>.</w:t>
-      </w:r>
-      <w:r>
-        <w:t>/</w:t>
-      </w:r>
-      <w:r>
-        <w:t>config/</w:t>
-      </w:r>
-      <w:proofErr w:type="spellStart"/>
-      <w:r>
-        <w:rPr>
-          <w:highlight w:val="yellow"/>
-        </w:rPr>
-        <w:t>menus</w:t>
-      </w:r>
-      <w:r>
-        <w:rPr>
-          <w:highlight w:val="yellow"/>
-        </w:rPr>
-        <w:t>.yaml</w:t>
-      </w:r>
-      <w:proofErr w:type="spellEnd"/>
-    </w:p>
-    <w:p>
-      <w:pPr>
-        <w:pStyle w:val="ListParagraph"/>
-        <w:numPr>
-          <w:ilvl w:val="1"/>
-          <w:numId w:val="2"/>
-        </w:numPr>
-      </w:pPr>
-      <w:r>
-        <w:t>Code:</w:t>
-      </w:r>
-    </w:p>
-    <w:p>
-      <w:pPr>
-        <w:pStyle w:val="ListParagraph"/>
-        <w:numPr>
-          <w:ilvl w:val="2"/>
-          <w:numId w:val="2"/>
-        </w:numPr>
-      </w:pPr>
-      <w:r>
-        <w:t>Line 7</w:t>
-      </w:r>
-    </w:p>
-    <w:p>
-      <w:pPr>
-        <w:pStyle w:val="ListParagraph"/>
-        <w:numPr>
-          <w:ilvl w:val="2"/>
-          <w:numId w:val="2"/>
-        </w:numPr>
-      </w:pPr>
-      <w:r>
-        <w:t xml:space="preserve">  - name: </w:t>
-      </w:r>
-      <w:r>
-        <w:rPr>
-          <w:highlight w:val="green"/>
-        </w:rPr>
-        <w:t>Contact Us</w:t>
-      </w:r>
-    </w:p>
-    <w:p>
-      <w:pPr>
-        <w:pStyle w:val="ListParagraph"/>
-        <w:numPr>
-          <w:ilvl w:val="1"/>
-          <w:numId w:val="2"/>
-        </w:numPr>
-      </w:pPr>
-      <w:r>
-        <w:t>Hyperlink</w:t>
-      </w:r>
-    </w:p>
-    <w:p>
-      <w:pPr>
-        <w:pStyle w:val="ListParagraph"/>
-        <w:numPr>
-          <w:ilvl w:val="2"/>
-          <w:numId w:val="2"/>
-        </w:numPr>
-      </w:pPr>
-      <w:r>
-        <w:t>Location:</w:t>
-      </w:r>
-    </w:p>
-    <w:p>
-      <w:pPr>
-        <w:pStyle w:val="ListParagraph"/>
-        <w:numPr>
-          <w:ilvl w:val="3"/>
-          <w:numId w:val="2"/>
-        </w:numPr>
-      </w:pPr>
-      <w:r>
-        <w:t>.</w:t>
-      </w:r>
-      <w:r>
-        <w:t>/</w:t>
-      </w:r>
-      <w:r>
-        <w:t>config/</w:t>
-      </w:r>
-      <w:proofErr w:type="spellStart"/>
-      <w:r>
-        <w:rPr>
-          <w:highlight w:val="yellow"/>
-        </w:rPr>
-        <w:t>menus</w:t>
-      </w:r>
-      <w:r>
-        <w:rPr>
-          <w:highlight w:val="yellow"/>
-        </w:rPr>
-        <w:t>.yaml</w:t>
-      </w:r>
-      <w:proofErr w:type="spellEnd"/>
-    </w:p>
-    <w:p>
-      <w:pPr>
-        <w:pStyle w:val="ListParagraph"/>
-        <w:numPr>
-          <w:ilvl w:val="2"/>
-          <w:numId w:val="2"/>
-        </w:numPr>
-      </w:pPr>
-      <w:r>
-        <w:t>Code:</w:t>
-      </w:r>
-    </w:p>
-    <w:p>
-      <w:pPr>
-        <w:pStyle w:val="ListParagraph"/>
-        <w:numPr>
-          <w:ilvl w:val="3"/>
-          <w:numId w:val="2"/>
-        </w:numPr>
-      </w:pPr>
-      <w:r>
-        <w:t>Line 8</w:t>
-      </w:r>
-    </w:p>
-    <w:p>
-      <w:pPr>
-        <w:pStyle w:val="ListParagraph"/>
-        <w:numPr>
-          <w:ilvl w:val="3"/>
-          <w:numId w:val="2"/>
-        </w:numPr>
-      </w:pPr>
-      <w:r>
         <w:t xml:space="preserve">url: </w:t>
       </w:r>
-      <w:hyperlink r:id="rId5" w:history="1">
+      <w:hyperlink r:id="rId6" w:history="1">
         <w:r>
           <w:rPr>
             <w:rStyle w:val="Hyperlink"/>
@@ -1470,13 +1336,8 @@
           <w:numId w:val="2"/>
         </w:numPr>
       </w:pPr>
-      <w:proofErr w:type="gramStart"/>
-      <w:r>
-        <w:t>./</w:t>
-      </w:r>
-      <w:proofErr w:type="gramEnd"/>
-      <w:r>
-        <w:t>content/authors/admin/</w:t>
+      <w:r>
+        <w:t>./content/authors/admin/</w:t>
       </w:r>
       <w:r>
         <w:rPr>
@@ -1535,13 +1396,8 @@
           <w:numId w:val="2"/>
         </w:numPr>
       </w:pPr>
-      <w:proofErr w:type="spellStart"/>
-      <w:r>
-        <w:t>Hovertext</w:t>
-      </w:r>
-      <w:proofErr w:type="spellEnd"/>
-      <w:r>
-        <w:t>:</w:t>
+      <w:r>
+        <w:t>Hovertext:</w:t>
       </w:r>
     </w:p>
     <w:p>
@@ -1583,16 +1439,8 @@
         <w:rPr>
           <w:highlight w:val="green"/>
         </w:rPr>
-        <w:t xml:space="preserve">Follow us on </w:t>
-      </w:r>
-      <w:proofErr w:type="gramStart"/>
-      <w:r>
-        <w:rPr>
-          <w:highlight w:val="green"/>
-        </w:rPr>
-        <w:t>Google</w:t>
-      </w:r>
-      <w:proofErr w:type="gramEnd"/>
+        <w:t>Follow us on Google</w:t>
+      </w:r>
     </w:p>
     <w:p>
       <w:pPr>
@@ -1641,7 +1489,7 @@
       <w:r>
         <w:t xml:space="preserve">link: </w:t>
       </w:r>
-      <w:hyperlink r:id="rId6" w:history="1">
+      <w:hyperlink r:id="rId7" w:history="1">
         <w:r>
           <w:rPr>
             <w:rStyle w:val="Hyperlink"/>
@@ -1697,6 +1545,7 @@
         </w:numPr>
       </w:pPr>
       <w:r>
+        <w:lastRenderedPageBreak/>
         <w:t>./layouts/partials/components/headers/</w:t>
       </w:r>
       <w:r>
@@ -1740,7 +1589,6 @@
         </w:numPr>
       </w:pPr>
       <w:r>
-        <w:lastRenderedPageBreak/>
         <w:t>title: |-</w:t>
       </w:r>
       <w:r>
@@ -1753,13 +1601,308 @@
       </w:r>
     </w:p>
     <w:p>
+      <w:r>
+        <w:t>Block One</w:t>
+      </w:r>
+    </w:p>
+    <w:p>
       <w:pPr>
         <w:pStyle w:val="ListParagraph"/>
         <w:numPr>
           <w:ilvl w:val="0"/>
-          <w:numId w:val="3"/>
-        </w:numPr>
-      </w:pPr>
+          <w:numId w:val="6"/>
+        </w:numPr>
+      </w:pPr>
+      <w:r>
+        <w:t>Location:</w:t>
+      </w:r>
+    </w:p>
+    <w:p>
+      <w:pPr>
+        <w:pStyle w:val="ListParagraph"/>
+        <w:numPr>
+          <w:ilvl w:val="1"/>
+          <w:numId w:val="6"/>
+        </w:numPr>
+      </w:pPr>
+      <w:r>
+        <w:t>./content/authors/admin/</w:t>
+      </w:r>
+      <w:r>
+        <w:rPr>
+          <w:highlight w:val="yellow"/>
+        </w:rPr>
+        <w:t>_index.md</w:t>
+      </w:r>
+    </w:p>
+    <w:p>
+      <w:pPr>
+        <w:pStyle w:val="ListParagraph"/>
+        <w:numPr>
+          <w:ilvl w:val="0"/>
+          <w:numId w:val="6"/>
+        </w:numPr>
+      </w:pPr>
+      <w:r>
+        <w:t>Bullets</w:t>
+      </w:r>
+    </w:p>
+    <w:p>
+      <w:pPr>
+        <w:pStyle w:val="ListParagraph"/>
+        <w:numPr>
+          <w:ilvl w:val="1"/>
+          <w:numId w:val="6"/>
+        </w:numPr>
+      </w:pPr>
+      <w:r>
+        <w:t>Code:</w:t>
+      </w:r>
+    </w:p>
+    <w:p>
+      <w:pPr>
+        <w:pStyle w:val="ListParagraph"/>
+        <w:numPr>
+          <w:ilvl w:val="2"/>
+          <w:numId w:val="6"/>
+        </w:numPr>
+      </w:pPr>
+      <w:r>
+        <w:t>Lines 24-28</w:t>
+      </w:r>
+    </w:p>
+    <w:p>
+      <w:pPr>
+        <w:pStyle w:val="ListParagraph"/>
+        <w:numPr>
+          <w:ilvl w:val="0"/>
+          <w:numId w:val="6"/>
+        </w:numPr>
+      </w:pPr>
+      <w:r>
+        <w:t>Block text</w:t>
+      </w:r>
+    </w:p>
+    <w:p>
+      <w:pPr>
+        <w:pStyle w:val="ListParagraph"/>
+        <w:numPr>
+          <w:ilvl w:val="1"/>
+          <w:numId w:val="6"/>
+        </w:numPr>
+      </w:pPr>
+      <w:r>
+        <w:t>Code:</w:t>
+      </w:r>
+    </w:p>
+    <w:p>
+      <w:pPr>
+        <w:pStyle w:val="ListParagraph"/>
+        <w:numPr>
+          <w:ilvl w:val="2"/>
+          <w:numId w:val="6"/>
+        </w:numPr>
+      </w:pPr>
+      <w:r>
+        <w:t xml:space="preserve">Lines </w:t>
+      </w:r>
+      <w:r>
+        <w:t>32-40</w:t>
+      </w:r>
+    </w:p>
+    <w:p>
+      <w:pPr>
+        <w:pStyle w:val="ListParagraph"/>
+        <w:numPr>
+          <w:ilvl w:val="0"/>
+          <w:numId w:val="6"/>
+        </w:numPr>
+      </w:pPr>
+      <w:r>
+        <w:t>Iframe</w:t>
+      </w:r>
+    </w:p>
+    <w:p>
+      <w:pPr>
+        <w:pStyle w:val="ListParagraph"/>
+        <w:numPr>
+          <w:ilvl w:val="1"/>
+          <w:numId w:val="6"/>
+        </w:numPr>
+      </w:pPr>
+      <w:r>
+        <w:t>Code</w:t>
+      </w:r>
+    </w:p>
+    <w:p>
+      <w:pPr>
+        <w:pStyle w:val="ListParagraph"/>
+        <w:numPr>
+          <w:ilvl w:val="2"/>
+          <w:numId w:val="6"/>
+        </w:numPr>
+      </w:pPr>
+      <w:r>
+        <w:t>Line:</w:t>
+      </w:r>
+      <w:r>
+        <w:t xml:space="preserve"> 42</w:t>
+      </w:r>
+    </w:p>
+    <w:p>
+      <w:pPr>
+        <w:pStyle w:val="ListParagraph"/>
+        <w:numPr>
+          <w:ilvl w:val="2"/>
+          <w:numId w:val="6"/>
+        </w:numPr>
+      </w:pPr>
+      <w:r>
+        <w:t>&lt;iframe height="500px" width="100%" src="</w:t>
+      </w:r>
+      <w:r>
+        <w:rPr>
+          <w:highlight w:val="yellow"/>
+        </w:rPr>
+        <w:t>https://usgrains.corn-simulator.ecodata.pro/</w:t>
+      </w:r>
+      <w:r>
+        <w:t>" frameborder="0"&gt;&lt;/iframe&gt;</w:t>
+      </w:r>
+    </w:p>
+    <w:p>
+      <w:r>
+        <w:t>Block Portfolio</w:t>
+      </w:r>
+    </w:p>
+    <w:p>
+      <w:pPr>
+        <w:pStyle w:val="ListParagraph"/>
+        <w:numPr>
+          <w:ilvl w:val="0"/>
+          <w:numId w:val="7"/>
+        </w:numPr>
+      </w:pPr>
+      <w:r>
+        <w:t>Location:</w:t>
+      </w:r>
+    </w:p>
+    <w:p>
+      <w:pPr>
+        <w:pStyle w:val="ListParagraph"/>
+        <w:numPr>
+          <w:ilvl w:val="1"/>
+          <w:numId w:val="7"/>
+        </w:numPr>
+      </w:pPr>
+      <w:r>
+        <w:t>./content/authors/admin/</w:t>
+      </w:r>
+      <w:r>
+        <w:rPr>
+          <w:highlight w:val="yellow"/>
+        </w:rPr>
+        <w:t>_index.md</w:t>
+      </w:r>
+    </w:p>
+    <w:p>
+      <w:pPr>
+        <w:pStyle w:val="ListParagraph"/>
+        <w:numPr>
+          <w:ilvl w:val="0"/>
+          <w:numId w:val="7"/>
+        </w:numPr>
+      </w:pPr>
+      <w:r>
+        <w:t>Code:</w:t>
+      </w:r>
+    </w:p>
+    <w:p>
+      <w:pPr>
+        <w:pStyle w:val="ListParagraph"/>
+        <w:numPr>
+          <w:ilvl w:val="1"/>
+          <w:numId w:val="7"/>
+        </w:numPr>
+      </w:pPr>
+      <w:r>
+        <w:t xml:space="preserve">Lines: </w:t>
+      </w:r>
+      <w:r>
+        <w:t>5</w:t>
+      </w:r>
+      <w:r>
+        <w:t>5</w:t>
+      </w:r>
+      <w:r>
+        <w:t>-</w:t>
+      </w:r>
+      <w:r>
+        <w:t>61</w:t>
+      </w:r>
+    </w:p>
+    <w:p>
+      <w:pPr>
+        <w:pStyle w:val="ListParagraph"/>
+        <w:numPr>
+          <w:ilvl w:val="1"/>
+          <w:numId w:val="7"/>
+        </w:numPr>
+      </w:pPr>
+      <w:r>
+        <w:t xml:space="preserve">  content:</w:t>
+      </w:r>
+      <w:r>
+        <w:br/>
+      </w:r>
+      <w:r>
+        <w:t xml:space="preserve">        </w:t>
+      </w:r>
+      <w:r>
+        <w:t>filters:</w:t>
+      </w:r>
+      <w:r>
+        <w:br/>
+      </w:r>
+      <w:r>
+        <w:t xml:space="preserve">            </w:t>
+      </w:r>
+      <w:r>
+        <w:t>folders: project</w:t>
+      </w:r>
+      <w:r>
+        <w:br/>
+      </w:r>
+      <w:r>
+        <w:t xml:space="preserve">                </w:t>
+      </w:r>
+      <w:r>
+        <w:t>tags:</w:t>
+      </w:r>
+      <w:r>
+        <w:br/>
+        <w:t xml:space="preserve">                    </w:t>
+      </w:r>
+      <w:r>
+        <w:t>- Intro</w:t>
+      </w:r>
+      <w:r>
+        <w:br/>
+        <w:t xml:space="preserve">                    - </w:t>
+      </w:r>
+      <w:r>
+        <w:t>Proble</w:t>
+      </w:r>
+      <w:r>
+        <w:t>m</w:t>
+      </w:r>
+      <w:r>
+        <w:br/>
+        <w:t xml:space="preserve">                    - </w:t>
+      </w:r>
+      <w:r>
+        <w:t>Solution</w:t>
+      </w:r>
     </w:p>
     <w:sectPr>
       <w:pgSz w:w="12240" w:h="15840"/>
@@ -1899,6 +2042,92 @@
     </w:lvl>
   </w:abstractNum>
   <w:abstractNum w:abstractNumId="1" w15:restartNumberingAfterBreak="0">
+    <w:nsid w:val="19C3034D"/>
+    <w:multiLevelType w:val="hybridMultilevel"/>
+    <w:tmpl w:val="1E5C2B78"/>
+    <w:lvl w:ilvl="0" w:tplc="FFFFFFFF">
+      <w:start w:val="1"/>
+      <w:numFmt w:val="decimal"/>
+      <w:lvlText w:val="%1."/>
+      <w:lvlJc w:val="left"/>
+      <w:pPr>
+        <w:ind w:left="720" w:hanging="360"/>
+      </w:pPr>
+    </w:lvl>
+    <w:lvl w:ilvl="1" w:tplc="FFFFFFFF">
+      <w:start w:val="1"/>
+      <w:numFmt w:val="lowerLetter"/>
+      <w:lvlText w:val="%2."/>
+      <w:lvlJc w:val="left"/>
+      <w:pPr>
+        <w:ind w:left="1440" w:hanging="360"/>
+      </w:pPr>
+    </w:lvl>
+    <w:lvl w:ilvl="2" w:tplc="FFFFFFFF">
+      <w:start w:val="1"/>
+      <w:numFmt w:val="lowerRoman"/>
+      <w:lvlText w:val="%3."/>
+      <w:lvlJc w:val="right"/>
+      <w:pPr>
+        <w:ind w:left="2160" w:hanging="180"/>
+      </w:pPr>
+    </w:lvl>
+    <w:lvl w:ilvl="3" w:tplc="FFFFFFFF" w:tentative="1">
+      <w:start w:val="1"/>
+      <w:numFmt w:val="decimal"/>
+      <w:lvlText w:val="%4."/>
+      <w:lvlJc w:val="left"/>
+      <w:pPr>
+        <w:ind w:left="2880" w:hanging="360"/>
+      </w:pPr>
+    </w:lvl>
+    <w:lvl w:ilvl="4" w:tplc="FFFFFFFF" w:tentative="1">
+      <w:start w:val="1"/>
+      <w:numFmt w:val="lowerLetter"/>
+      <w:lvlText w:val="%5."/>
+      <w:lvlJc w:val="left"/>
+      <w:pPr>
+        <w:ind w:left="3600" w:hanging="360"/>
+      </w:pPr>
+    </w:lvl>
+    <w:lvl w:ilvl="5" w:tplc="FFFFFFFF" w:tentative="1">
+      <w:start w:val="1"/>
+      <w:numFmt w:val="lowerRoman"/>
+      <w:lvlText w:val="%6."/>
+      <w:lvlJc w:val="right"/>
+      <w:pPr>
+        <w:ind w:left="4320" w:hanging="180"/>
+      </w:pPr>
+    </w:lvl>
+    <w:lvl w:ilvl="6" w:tplc="FFFFFFFF" w:tentative="1">
+      <w:start w:val="1"/>
+      <w:numFmt w:val="decimal"/>
+      <w:lvlText w:val="%7."/>
+      <w:lvlJc w:val="left"/>
+      <w:pPr>
+        <w:ind w:left="5040" w:hanging="360"/>
+      </w:pPr>
+    </w:lvl>
+    <w:lvl w:ilvl="7" w:tplc="FFFFFFFF" w:tentative="1">
+      <w:start w:val="1"/>
+      <w:numFmt w:val="lowerLetter"/>
+      <w:lvlText w:val="%8."/>
+      <w:lvlJc w:val="left"/>
+      <w:pPr>
+        <w:ind w:left="5760" w:hanging="360"/>
+      </w:pPr>
+    </w:lvl>
+    <w:lvl w:ilvl="8" w:tplc="FFFFFFFF" w:tentative="1">
+      <w:start w:val="1"/>
+      <w:numFmt w:val="lowerRoman"/>
+      <w:lvlText w:val="%9."/>
+      <w:lvlJc w:val="right"/>
+      <w:pPr>
+        <w:ind w:left="6480" w:hanging="180"/>
+      </w:pPr>
+    </w:lvl>
+  </w:abstractNum>
+  <w:abstractNum w:abstractNumId="2" w15:restartNumberingAfterBreak="0">
     <w:nsid w:val="3866712B"/>
     <w:multiLevelType w:val="hybridMultilevel"/>
     <w:tmpl w:val="A96290AC"/>
@@ -1984,7 +2213,7 @@
       </w:pPr>
     </w:lvl>
   </w:abstractNum>
-  <w:abstractNum w:abstractNumId="2" w15:restartNumberingAfterBreak="0">
+  <w:abstractNum w:abstractNumId="3" w15:restartNumberingAfterBreak="0">
     <w:nsid w:val="3B364464"/>
     <w:multiLevelType w:val="hybridMultilevel"/>
     <w:tmpl w:val="EA84681A"/>
@@ -2070,7 +2299,93 @@
       </w:pPr>
     </w:lvl>
   </w:abstractNum>
-  <w:abstractNum w:abstractNumId="3" w15:restartNumberingAfterBreak="0">
+  <w:abstractNum w:abstractNumId="4" w15:restartNumberingAfterBreak="0">
+    <w:nsid w:val="3FC81061"/>
+    <w:multiLevelType w:val="hybridMultilevel"/>
+    <w:tmpl w:val="1E5C2B78"/>
+    <w:lvl w:ilvl="0" w:tplc="0409000F">
+      <w:start w:val="1"/>
+      <w:numFmt w:val="decimal"/>
+      <w:lvlText w:val="%1."/>
+      <w:lvlJc w:val="left"/>
+      <w:pPr>
+        <w:ind w:left="720" w:hanging="360"/>
+      </w:pPr>
+    </w:lvl>
+    <w:lvl w:ilvl="1" w:tplc="04090019">
+      <w:start w:val="1"/>
+      <w:numFmt w:val="lowerLetter"/>
+      <w:lvlText w:val="%2."/>
+      <w:lvlJc w:val="left"/>
+      <w:pPr>
+        <w:ind w:left="1440" w:hanging="360"/>
+      </w:pPr>
+    </w:lvl>
+    <w:lvl w:ilvl="2" w:tplc="0409001B">
+      <w:start w:val="1"/>
+      <w:numFmt w:val="lowerRoman"/>
+      <w:lvlText w:val="%3."/>
+      <w:lvlJc w:val="right"/>
+      <w:pPr>
+        <w:ind w:left="2160" w:hanging="180"/>
+      </w:pPr>
+    </w:lvl>
+    <w:lvl w:ilvl="3" w:tplc="0409000F" w:tentative="1">
+      <w:start w:val="1"/>
+      <w:numFmt w:val="decimal"/>
+      <w:lvlText w:val="%4."/>
+      <w:lvlJc w:val="left"/>
+      <w:pPr>
+        <w:ind w:left="2880" w:hanging="360"/>
+      </w:pPr>
+    </w:lvl>
+    <w:lvl w:ilvl="4" w:tplc="04090019" w:tentative="1">
+      <w:start w:val="1"/>
+      <w:numFmt w:val="lowerLetter"/>
+      <w:lvlText w:val="%5."/>
+      <w:lvlJc w:val="left"/>
+      <w:pPr>
+        <w:ind w:left="3600" w:hanging="360"/>
+      </w:pPr>
+    </w:lvl>
+    <w:lvl w:ilvl="5" w:tplc="0409001B" w:tentative="1">
+      <w:start w:val="1"/>
+      <w:numFmt w:val="lowerRoman"/>
+      <w:lvlText w:val="%6."/>
+      <w:lvlJc w:val="right"/>
+      <w:pPr>
+        <w:ind w:left="4320" w:hanging="180"/>
+      </w:pPr>
+    </w:lvl>
+    <w:lvl w:ilvl="6" w:tplc="0409000F" w:tentative="1">
+      <w:start w:val="1"/>
+      <w:numFmt w:val="decimal"/>
+      <w:lvlText w:val="%7."/>
+      <w:lvlJc w:val="left"/>
+      <w:pPr>
+        <w:ind w:left="5040" w:hanging="360"/>
+      </w:pPr>
+    </w:lvl>
+    <w:lvl w:ilvl="7" w:tplc="04090019" w:tentative="1">
+      <w:start w:val="1"/>
+      <w:numFmt w:val="lowerLetter"/>
+      <w:lvlText w:val="%8."/>
+      <w:lvlJc w:val="left"/>
+      <w:pPr>
+        <w:ind w:left="5760" w:hanging="360"/>
+      </w:pPr>
+    </w:lvl>
+    <w:lvl w:ilvl="8" w:tplc="0409001B" w:tentative="1">
+      <w:start w:val="1"/>
+      <w:numFmt w:val="lowerRoman"/>
+      <w:lvlText w:val="%9."/>
+      <w:lvlJc w:val="right"/>
+      <w:pPr>
+        <w:ind w:left="6480" w:hanging="180"/>
+      </w:pPr>
+    </w:lvl>
+  </w:abstractNum>
+  <w:abstractNum w:abstractNumId="5" w15:restartNumberingAfterBreak="0">
     <w:nsid w:val="65A112BF"/>
     <w:multiLevelType w:val="hybridMultilevel"/>
     <w:tmpl w:val="C772F606"/>
@@ -2156,16 +2471,138 @@
       </w:pPr>
     </w:lvl>
   </w:abstractNum>
+  <w:abstractNum w:abstractNumId="6" w15:restartNumberingAfterBreak="0">
+    <w:nsid w:val="68776A39"/>
+    <w:multiLevelType w:val="hybridMultilevel"/>
+    <w:tmpl w:val="B87AA52C"/>
+    <w:lvl w:ilvl="0" w:tplc="04090001">
+      <w:start w:val="1"/>
+      <w:numFmt w:val="bullet"/>
+      <w:lvlText w:val=""/>
+      <w:lvlJc w:val="left"/>
+      <w:pPr>
+        <w:ind w:left="720" w:hanging="360"/>
+      </w:pPr>
+      <w:rPr>
+        <w:rFonts w:ascii="Symbol" w:hAnsi="Symbol" w:hint="default"/>
+      </w:rPr>
+    </w:lvl>
+    <w:lvl w:ilvl="1" w:tplc="04090003">
+      <w:start w:val="1"/>
+      <w:numFmt w:val="bullet"/>
+      <w:lvlText w:val="o"/>
+      <w:lvlJc w:val="left"/>
+      <w:pPr>
+        <w:ind w:left="1440" w:hanging="360"/>
+      </w:pPr>
+      <w:rPr>
+        <w:rFonts w:ascii="Courier New" w:hAnsi="Courier New" w:cs="Courier New" w:hint="default"/>
+      </w:rPr>
+    </w:lvl>
+    <w:lvl w:ilvl="2" w:tplc="04090005" w:tentative="1">
+      <w:start w:val="1"/>
+      <w:numFmt w:val="bullet"/>
+      <w:lvlText w:val=""/>
+      <w:lvlJc w:val="left"/>
+      <w:pPr>
+        <w:ind w:left="2160" w:hanging="360"/>
+      </w:pPr>
+      <w:rPr>
+        <w:rFonts w:ascii="Wingdings" w:hAnsi="Wingdings" w:hint="default"/>
+      </w:rPr>
+    </w:lvl>
+    <w:lvl w:ilvl="3" w:tplc="04090001" w:tentative="1">
+      <w:start w:val="1"/>
+      <w:numFmt w:val="bullet"/>
+      <w:lvlText w:val=""/>
+      <w:lvlJc w:val="left"/>
+      <w:pPr>
+        <w:ind w:left="2880" w:hanging="360"/>
+      </w:pPr>
+      <w:rPr>
+        <w:rFonts w:ascii="Symbol" w:hAnsi="Symbol" w:hint="default"/>
+      </w:rPr>
+    </w:lvl>
+    <w:lvl w:ilvl="4" w:tplc="04090003" w:tentative="1">
+      <w:start w:val="1"/>
+      <w:numFmt w:val="bullet"/>
+      <w:lvlText w:val="o"/>
+      <w:lvlJc w:val="left"/>
+      <w:pPr>
+        <w:ind w:left="3600" w:hanging="360"/>
+      </w:pPr>
+      <w:rPr>
+        <w:rFonts w:ascii="Courier New" w:hAnsi="Courier New" w:cs="Courier New" w:hint="default"/>
+      </w:rPr>
+    </w:lvl>
+    <w:lvl w:ilvl="5" w:tplc="04090005" w:tentative="1">
+      <w:start w:val="1"/>
+      <w:numFmt w:val="bullet"/>
+      <w:lvlText w:val=""/>
+      <w:lvlJc w:val="left"/>
+      <w:pPr>
+        <w:ind w:left="4320" w:hanging="360"/>
+      </w:pPr>
+      <w:rPr>
+        <w:rFonts w:ascii="Wingdings" w:hAnsi="Wingdings" w:hint="default"/>
+      </w:rPr>
+    </w:lvl>
+    <w:lvl w:ilvl="6" w:tplc="04090001" w:tentative="1">
+      <w:start w:val="1"/>
+      <w:numFmt w:val="bullet"/>
+      <w:lvlText w:val=""/>
+      <w:lvlJc w:val="left"/>
+      <w:pPr>
+        <w:ind w:left="5040" w:hanging="360"/>
+      </w:pPr>
+      <w:rPr>
+        <w:rFonts w:ascii="Symbol" w:hAnsi="Symbol" w:hint="default"/>
+      </w:rPr>
+    </w:lvl>
+    <w:lvl w:ilvl="7" w:tplc="04090003" w:tentative="1">
+      <w:start w:val="1"/>
+      <w:numFmt w:val="bullet"/>
+      <w:lvlText w:val="o"/>
+      <w:lvlJc w:val="left"/>
+      <w:pPr>
+        <w:ind w:left="5760" w:hanging="360"/>
+      </w:pPr>
+      <w:rPr>
+        <w:rFonts w:ascii="Courier New" w:hAnsi="Courier New" w:cs="Courier New" w:hint="default"/>
+      </w:rPr>
+    </w:lvl>
+    <w:lvl w:ilvl="8" w:tplc="04090005" w:tentative="1">
+      <w:start w:val="1"/>
+      <w:numFmt w:val="bullet"/>
+      <w:lvlText w:val=""/>
+      <w:lvlJc w:val="left"/>
+      <w:pPr>
+        <w:ind w:left="6480" w:hanging="360"/>
+      </w:pPr>
+      <w:rPr>
+        <w:rFonts w:ascii="Wingdings" w:hAnsi="Wingdings" w:hint="default"/>
+      </w:rPr>
+    </w:lvl>
+  </w:abstractNum>
   <w:num w:numId="1" w16cid:durableId="1558665279">
-    <w:abstractNumId w:val="2"/>
+    <w:abstractNumId w:val="3"/>
   </w:num>
   <w:num w:numId="2" w16cid:durableId="362749083">
     <w:abstractNumId w:val="0"/>
   </w:num>
   <w:num w:numId="3" w16cid:durableId="1543057036">
-    <w:abstractNumId w:val="3"/>
+    <w:abstractNumId w:val="5"/>
   </w:num>
   <w:num w:numId="4" w16cid:durableId="988483839">
+    <w:abstractNumId w:val="2"/>
+  </w:num>
+  <w:num w:numId="5" w16cid:durableId="2069572656">
+    <w:abstractNumId w:val="6"/>
+  </w:num>
+  <w:num w:numId="6" w16cid:durableId="334765896">
+    <w:abstractNumId w:val="4"/>
+  </w:num>
+  <w:num w:numId="7" w16cid:durableId="1547372565">
     <w:abstractNumId w:val="1"/>
   </w:num>
 </w:numbering>

</xml_diff>

<commit_message>
changing the layout of project 1
</commit_message>
<xml_diff>
--- a/Websites/Bee_Movie/readme.docx
+++ b/Websites/Bee_Movie/readme.docx
@@ -189,18 +189,84 @@
       <w:pPr>
         <w:pStyle w:val="ListParagraph"/>
         <w:numPr>
+          <w:ilvl w:val="3"/>
+          <w:numId w:val="4"/>
+        </w:numPr>
+      </w:pPr>
+      <w:r>
+        <w:t xml:space="preserve">theme_night: </w:t>
+      </w:r>
+      <w:r>
+        <w:rPr>
+          <w:highlight w:val="green"/>
+        </w:rPr>
+        <w:t>ecodata</w:t>
+      </w:r>
+    </w:p>
+    <w:p>
+      <w:pPr>
+        <w:pStyle w:val="ListParagraph"/>
+        <w:numPr>
           <w:ilvl w:val="2"/>
           <w:numId w:val="4"/>
         </w:numPr>
       </w:pPr>
       <w:r>
-        <w:t xml:space="preserve">theme_night: </w:t>
-      </w:r>
-      <w:r>
-        <w:rPr>
-          <w:highlight w:val="green"/>
-        </w:rPr>
-        <w:t>ecodata</w:t>
+        <w:t>points to location:</w:t>
+      </w:r>
+    </w:p>
+    <w:p>
+      <w:pPr>
+        <w:pStyle w:val="ListParagraph"/>
+        <w:numPr>
+          <w:ilvl w:val="3"/>
+          <w:numId w:val="4"/>
+        </w:numPr>
+      </w:pPr>
+      <w:r>
+        <w:t>./data/themes/</w:t>
+      </w:r>
+      <w:r>
+        <w:rPr>
+          <w:highlight w:val="yellow"/>
+        </w:rPr>
+        <w:t>ecodata.toml</w:t>
+      </w:r>
+    </w:p>
+    <w:p>
+      <w:pPr>
+        <w:pStyle w:val="ListParagraph"/>
+        <w:numPr>
+          <w:ilvl w:val="3"/>
+          <w:numId w:val="4"/>
+        </w:numPr>
+      </w:pPr>
+      <w:r>
+        <w:t>All items are configurable</w:t>
+      </w:r>
+    </w:p>
+    <w:p>
+      <w:pPr>
+        <w:pStyle w:val="ListParagraph"/>
+        <w:numPr>
+          <w:ilvl w:val="0"/>
+          <w:numId w:val="4"/>
+        </w:numPr>
+      </w:pPr>
+      <w:r>
+        <w:t>Font</w:t>
+      </w:r>
+    </w:p>
+    <w:p>
+      <w:pPr>
+        <w:pStyle w:val="ListParagraph"/>
+        <w:numPr>
+          <w:ilvl w:val="1"/>
+          <w:numId w:val="4"/>
+        </w:numPr>
+      </w:pPr>
+      <w:r>
+        <w:t>Location:</w:t>
       </w:r>
     </w:p>
     <w:p>
@@ -212,7 +278,43 @@
         </w:numPr>
       </w:pPr>
       <w:r>
-        <w:t>points to location:</w:t>
+        <w:t>./config/</w:t>
+      </w:r>
+      <w:r>
+        <w:rPr>
+          <w:highlight w:val="yellow"/>
+        </w:rPr>
+        <w:t>params</w:t>
+      </w:r>
+      <w:r>
+        <w:rPr>
+          <w:highlight w:val="yellow"/>
+        </w:rPr>
+        <w:t>.yaml</w:t>
+      </w:r>
+    </w:p>
+    <w:p>
+      <w:pPr>
+        <w:pStyle w:val="ListParagraph"/>
+        <w:numPr>
+          <w:ilvl w:val="1"/>
+          <w:numId w:val="4"/>
+        </w:numPr>
+      </w:pPr>
+      <w:r>
+        <w:t>Code:</w:t>
+      </w:r>
+    </w:p>
+    <w:p>
+      <w:pPr>
+        <w:pStyle w:val="ListParagraph"/>
+        <w:numPr>
+          <w:ilvl w:val="2"/>
+          <w:numId w:val="4"/>
+        </w:numPr>
+      </w:pPr>
+      <w:r>
+        <w:t>Line 11</w:t>
       </w:r>
     </w:p>
     <w:p>
@@ -224,13 +326,28 @@
         </w:numPr>
       </w:pPr>
       <w:r>
-        <w:t>./data/themes/</w:t>
-      </w:r>
-      <w:r>
-        <w:rPr>
-          <w:highlight w:val="yellow"/>
-        </w:rPr>
-        <w:t>ecodata.toml</w:t>
+        <w:t>font</w:t>
+      </w:r>
+      <w:r>
+        <w:t xml:space="preserve">: </w:t>
+      </w:r>
+      <w:r>
+        <w:rPr>
+          <w:highlight w:val="green"/>
+        </w:rPr>
+        <w:t>ecodata</w:t>
+      </w:r>
+    </w:p>
+    <w:p>
+      <w:pPr>
+        <w:pStyle w:val="ListParagraph"/>
+        <w:numPr>
+          <w:ilvl w:val="2"/>
+          <w:numId w:val="4"/>
+        </w:numPr>
+      </w:pPr>
+      <w:r>
+        <w:t>points to location:</w:t>
       </w:r>
     </w:p>
     <w:p>
@@ -242,112 +359,19 @@
         </w:numPr>
       </w:pPr>
       <w:r>
-        <w:t>All items are configurable</w:t>
-      </w:r>
-    </w:p>
-    <w:p>
-      <w:pPr>
-        <w:pStyle w:val="ListParagraph"/>
-        <w:numPr>
-          <w:ilvl w:val="0"/>
-          <w:numId w:val="4"/>
-        </w:numPr>
-      </w:pPr>
-      <w:r>
-        <w:t>Font</w:t>
-      </w:r>
-    </w:p>
-    <w:p>
-      <w:pPr>
-        <w:pStyle w:val="ListParagraph"/>
-        <w:numPr>
-          <w:ilvl w:val="1"/>
-          <w:numId w:val="4"/>
-        </w:numPr>
-      </w:pPr>
-      <w:r>
-        <w:t>Location:</w:t>
-      </w:r>
-    </w:p>
-    <w:p>
-      <w:pPr>
-        <w:pStyle w:val="ListParagraph"/>
-        <w:numPr>
-          <w:ilvl w:val="2"/>
-          <w:numId w:val="4"/>
-        </w:numPr>
-      </w:pPr>
-      <w:r>
-        <w:t>./config/</w:t>
+        <w:t>./data/</w:t>
+      </w:r>
+      <w:r>
+        <w:t>font</w:t>
+      </w:r>
+      <w:r>
+        <w:t>/</w:t>
       </w:r>
       <w:r>
         <w:rPr>
           <w:highlight w:val="yellow"/>
         </w:rPr>
-        <w:t>params</w:t>
-      </w:r>
-      <w:r>
-        <w:rPr>
-          <w:highlight w:val="yellow"/>
-        </w:rPr>
-        <w:t>.yaml</w:t>
-      </w:r>
-    </w:p>
-    <w:p>
-      <w:pPr>
-        <w:pStyle w:val="ListParagraph"/>
-        <w:numPr>
-          <w:ilvl w:val="1"/>
-          <w:numId w:val="4"/>
-        </w:numPr>
-      </w:pPr>
-      <w:r>
-        <w:t>Code:</w:t>
-      </w:r>
-    </w:p>
-    <w:p>
-      <w:pPr>
-        <w:pStyle w:val="ListParagraph"/>
-        <w:numPr>
-          <w:ilvl w:val="2"/>
-          <w:numId w:val="4"/>
-        </w:numPr>
-      </w:pPr>
-      <w:r>
-        <w:t>Line 11</w:t>
-      </w:r>
-    </w:p>
-    <w:p>
-      <w:pPr>
-        <w:pStyle w:val="ListParagraph"/>
-        <w:numPr>
-          <w:ilvl w:val="2"/>
-          <w:numId w:val="4"/>
-        </w:numPr>
-      </w:pPr>
-      <w:r>
-        <w:t>font</w:t>
-      </w:r>
-      <w:r>
-        <w:t xml:space="preserve">: </w:t>
-      </w:r>
-      <w:r>
-        <w:rPr>
-          <w:highlight w:val="green"/>
-        </w:rPr>
-        <w:t>ecodata</w:t>
-      </w:r>
-    </w:p>
-    <w:p>
-      <w:pPr>
-        <w:pStyle w:val="ListParagraph"/>
-        <w:numPr>
-          <w:ilvl w:val="2"/>
-          <w:numId w:val="4"/>
-        </w:numPr>
-      </w:pPr>
-      <w:r>
-        <w:t>points to location:</w:t>
+        <w:t>ecodata.toml</w:t>
       </w:r>
     </w:p>
     <w:p>
@@ -359,30 +383,6 @@
         </w:numPr>
       </w:pPr>
       <w:r>
-        <w:t>./data/</w:t>
-      </w:r>
-      <w:r>
-        <w:t>font</w:t>
-      </w:r>
-      <w:r>
-        <w:t>/</w:t>
-      </w:r>
-      <w:r>
-        <w:rPr>
-          <w:highlight w:val="yellow"/>
-        </w:rPr>
-        <w:t>ecodata.toml</w:t>
-      </w:r>
-    </w:p>
-    <w:p>
-      <w:pPr>
-        <w:pStyle w:val="ListParagraph"/>
-        <w:numPr>
-          <w:ilvl w:val="3"/>
-          <w:numId w:val="4"/>
-        </w:numPr>
-      </w:pPr>
-      <w:r>
         <w:t>All items are configurable</w:t>
       </w:r>
     </w:p>
@@ -462,33 +462,146 @@
       <w:pPr>
         <w:pStyle w:val="ListParagraph"/>
         <w:numPr>
+          <w:ilvl w:val="3"/>
+          <w:numId w:val="1"/>
+        </w:numPr>
+      </w:pPr>
+      <w:r>
+        <w:lastRenderedPageBreak/>
+        <w:t>{{ $has_logo := fileExists "assets/media/</w:t>
+      </w:r>
+      <w:r>
+        <w:rPr>
+          <w:highlight w:val="yellow"/>
+          <w:u w:val="single"/>
+        </w:rPr>
+        <w:t>icon.png</w:t>
+      </w:r>
+      <w:r>
+        <w:t>" | or (fileExists "assets/media/</w:t>
+      </w:r>
+      <w:r>
+        <w:rPr>
+          <w:highlight w:val="yellow"/>
+          <w:u w:val="single"/>
+        </w:rPr>
+        <w:t>icon.svg</w:t>
+      </w:r>
+      <w:r>
+        <w:t>") }}</w:t>
+      </w:r>
+    </w:p>
+    <w:p>
+      <w:pPr>
+        <w:pStyle w:val="ListParagraph"/>
+        <w:numPr>
           <w:ilvl w:val="2"/>
           <w:numId w:val="1"/>
         </w:numPr>
       </w:pPr>
       <w:r>
-        <w:lastRenderedPageBreak/>
-        <w:t>{{ $has_logo := fileExists "assets/media/</w:t>
+        <w:t>Points to image located at</w:t>
+      </w:r>
+      <w:r>
+        <w:t>:</w:t>
+      </w:r>
+    </w:p>
+    <w:p>
+      <w:pPr>
+        <w:pStyle w:val="ListParagraph"/>
+        <w:numPr>
+          <w:ilvl w:val="3"/>
+          <w:numId w:val="1"/>
+        </w:numPr>
+      </w:pPr>
+      <w:r>
+        <w:t>./assets/media/</w:t>
       </w:r>
       <w:r>
         <w:rPr>
           <w:highlight w:val="yellow"/>
           <w:u w:val="single"/>
         </w:rPr>
-        <w:t>icon.png</w:t>
-      </w:r>
-      <w:r>
-        <w:t>" | or (fileExists "assets/media/</w:t>
+        <w:t>icon.png/svg</w:t>
+      </w:r>
+    </w:p>
+    <w:p>
+      <w:pPr>
+        <w:pStyle w:val="ListParagraph"/>
+        <w:numPr>
+          <w:ilvl w:val="3"/>
+          <w:numId w:val="1"/>
+        </w:numPr>
+      </w:pPr>
+      <w:r>
+        <w:t xml:space="preserve">Replace image named </w:t>
+      </w:r>
+      <w:r>
+        <w:rPr>
+          <w:highlight w:val="yellow"/>
+        </w:rPr>
+        <w:t>icon.png/svg</w:t>
+      </w:r>
+      <w:r>
+        <w:t xml:space="preserve"> to change the icon</w:t>
+      </w:r>
+    </w:p>
+    <w:p>
+      <w:pPr>
+        <w:pStyle w:val="ListParagraph"/>
+        <w:numPr>
+          <w:ilvl w:val="0"/>
+          <w:numId w:val="1"/>
+        </w:numPr>
+      </w:pPr>
+      <w:r>
+        <w:t>Title 1</w:t>
+      </w:r>
+    </w:p>
+    <w:p>
+      <w:pPr>
+        <w:pStyle w:val="ListParagraph"/>
+        <w:numPr>
+          <w:ilvl w:val="1"/>
+          <w:numId w:val="1"/>
+        </w:numPr>
+      </w:pPr>
+      <w:r>
+        <w:t>Location:</w:t>
+      </w:r>
+    </w:p>
+    <w:p>
+      <w:pPr>
+        <w:pStyle w:val="ListParagraph"/>
+        <w:numPr>
+          <w:ilvl w:val="2"/>
+          <w:numId w:val="1"/>
+        </w:numPr>
+      </w:pPr>
+      <w:r>
+        <w:t>.</w:t>
+      </w:r>
+      <w:r>
+        <w:t>/content/</w:t>
       </w:r>
       <w:r>
         <w:rPr>
           <w:highlight w:val="yellow"/>
           <w:u w:val="single"/>
         </w:rPr>
-        <w:t>icon.svg</w:t>
-      </w:r>
-      <w:r>
-        <w:t>") }}</w:t>
+        <w:t>_index.md</w:t>
+      </w:r>
+    </w:p>
+    <w:p>
+      <w:pPr>
+        <w:pStyle w:val="ListParagraph"/>
+        <w:numPr>
+          <w:ilvl w:val="1"/>
+          <w:numId w:val="1"/>
+        </w:numPr>
+      </w:pPr>
+      <w:r>
+        <w:t>Code:</w:t>
       </w:r>
     </w:p>
     <w:p>
@@ -500,10 +613,7 @@
         </w:numPr>
       </w:pPr>
       <w:r>
-        <w:t>Points to image located at</w:t>
-      </w:r>
-      <w:r>
-        <w:t>:</w:t>
+        <w:t>Line 2</w:t>
       </w:r>
     </w:p>
     <w:p>
@@ -515,14 +625,178 @@
         </w:numPr>
       </w:pPr>
       <w:r>
-        <w:t>./assets/media/</w:t>
+        <w:t>title: “</w:t>
+      </w:r>
+      <w:r>
+        <w:rPr>
+          <w:highlight w:val="green"/>
+        </w:rPr>
+        <w:t>TEST TITLE</w:t>
+      </w:r>
+      <w:r>
+        <w:t>”</w:t>
+      </w:r>
+    </w:p>
+    <w:p>
+      <w:pPr>
+        <w:pStyle w:val="ListParagraph"/>
+        <w:numPr>
+          <w:ilvl w:val="0"/>
+          <w:numId w:val="1"/>
+        </w:numPr>
+      </w:pPr>
+      <w:r>
+        <w:t>Title 2</w:t>
+      </w:r>
+    </w:p>
+    <w:p>
+      <w:pPr>
+        <w:pStyle w:val="ListParagraph"/>
+        <w:numPr>
+          <w:ilvl w:val="1"/>
+          <w:numId w:val="1"/>
+        </w:numPr>
+      </w:pPr>
+      <w:r>
+        <w:t>Location:</w:t>
+      </w:r>
+    </w:p>
+    <w:p>
+      <w:pPr>
+        <w:pStyle w:val="ListParagraph"/>
+        <w:numPr>
+          <w:ilvl w:val="2"/>
+          <w:numId w:val="1"/>
+        </w:numPr>
+      </w:pPr>
+      <w:r>
+        <w:t>.</w:t>
+      </w:r>
+      <w:r>
+        <w:t>/</w:t>
+      </w:r>
+      <w:r>
+        <w:t>config/</w:t>
+      </w:r>
+      <w:r>
+        <w:rPr>
+          <w:highlight w:val="yellow"/>
+        </w:rPr>
+        <w:t>config.yaml</w:t>
+      </w:r>
+    </w:p>
+    <w:p>
+      <w:pPr>
+        <w:pStyle w:val="ListParagraph"/>
+        <w:numPr>
+          <w:ilvl w:val="1"/>
+          <w:numId w:val="1"/>
+        </w:numPr>
+      </w:pPr>
+      <w:r>
+        <w:t>Code:</w:t>
+      </w:r>
+    </w:p>
+    <w:p>
+      <w:pPr>
+        <w:pStyle w:val="ListParagraph"/>
+        <w:numPr>
+          <w:ilvl w:val="2"/>
+          <w:numId w:val="1"/>
+        </w:numPr>
+      </w:pPr>
+      <w:r>
+        <w:t>Line 7</w:t>
+      </w:r>
+    </w:p>
+    <w:p>
+      <w:pPr>
+        <w:pStyle w:val="ListParagraph"/>
+        <w:numPr>
+          <w:ilvl w:val="3"/>
+          <w:numId w:val="1"/>
+        </w:numPr>
+      </w:pPr>
+      <w:r>
+        <w:t xml:space="preserve">Title: </w:t>
+      </w:r>
+      <w:r>
+        <w:rPr>
+          <w:highlight w:val="green"/>
+        </w:rPr>
+        <w:t>BEES ARE NEAT</w:t>
+      </w:r>
+    </w:p>
+    <w:p>
+      <w:r>
+        <w:t>Header</w:t>
+      </w:r>
+    </w:p>
+    <w:p>
+      <w:pPr>
+        <w:pStyle w:val="ListParagraph"/>
+        <w:numPr>
+          <w:ilvl w:val="0"/>
+          <w:numId w:val="2"/>
+        </w:numPr>
+      </w:pPr>
+      <w:r>
+        <w:t>Logo</w:t>
+      </w:r>
+    </w:p>
+    <w:p>
+      <w:pPr>
+        <w:pStyle w:val="ListParagraph"/>
+        <w:numPr>
+          <w:ilvl w:val="1"/>
+          <w:numId w:val="2"/>
+        </w:numPr>
+      </w:pPr>
+      <w:r>
+        <w:t>Location</w:t>
+      </w:r>
+    </w:p>
+    <w:p>
+      <w:pPr>
+        <w:pStyle w:val="ListParagraph"/>
+        <w:numPr>
+          <w:ilvl w:val="2"/>
+          <w:numId w:val="2"/>
+        </w:numPr>
+      </w:pPr>
+      <w:r>
+        <w:t>./layouts/partials/components/headers/</w:t>
       </w:r>
       <w:r>
         <w:rPr>
           <w:highlight w:val="yellow"/>
           <w:u w:val="single"/>
         </w:rPr>
-        <w:t>icon.png/svg</w:t>
+        <w:t>econavbar.html</w:t>
+      </w:r>
+    </w:p>
+    <w:p>
+      <w:pPr>
+        <w:pStyle w:val="ListParagraph"/>
+        <w:numPr>
+          <w:ilvl w:val="1"/>
+          <w:numId w:val="2"/>
+        </w:numPr>
+      </w:pPr>
+      <w:r>
+        <w:t>Code:</w:t>
+      </w:r>
+    </w:p>
+    <w:p>
+      <w:pPr>
+        <w:pStyle w:val="ListParagraph"/>
+        <w:numPr>
+          <w:ilvl w:val="2"/>
+          <w:numId w:val="2"/>
+        </w:numPr>
+      </w:pPr>
+      <w:r>
+        <w:t>Line 13</w:t>
       </w:r>
     </w:p>
     <w:p>
@@ -530,44 +804,109 @@
         <w:pStyle w:val="ListParagraph"/>
         <w:numPr>
           <w:ilvl w:val="3"/>
-          <w:numId w:val="1"/>
-        </w:numPr>
-      </w:pPr>
-      <w:r>
-        <w:t xml:space="preserve">Replace image named </w:t>
+          <w:numId w:val="2"/>
+        </w:numPr>
+      </w:pPr>
+      <w:r>
+        <w:t>{{ $logo = (partial "functions/get_logo" (</w:t>
+      </w:r>
+      <w:commentRangeStart w:id="0"/>
+      <w:r>
+        <w:t>dict "constraint" "max_height" "size" 70</w:t>
+      </w:r>
+      <w:commentRangeEnd w:id="0"/>
+      <w:r>
+        <w:rPr>
+          <w:rStyle w:val="CommentReference"/>
+        </w:rPr>
+        <w:commentReference w:id="0"/>
+      </w:r>
+      <w:r>
+        <w:t>)) }}</w:t>
+      </w:r>
+    </w:p>
+    <w:p>
+      <w:pPr>
+        <w:pStyle w:val="ListParagraph"/>
+        <w:numPr>
+          <w:ilvl w:val="2"/>
+          <w:numId w:val="2"/>
+        </w:numPr>
+      </w:pPr>
+      <w:r>
+        <w:t>Points to function located at:</w:t>
+      </w:r>
+    </w:p>
+    <w:p>
+      <w:pPr>
+        <w:pStyle w:val="ListParagraph"/>
+        <w:numPr>
+          <w:ilvl w:val="3"/>
+          <w:numId w:val="2"/>
+        </w:numPr>
+      </w:pPr>
+      <w:r>
+        <w:t>./</w:t>
+      </w:r>
+      <w:r>
+        <w:t>themes</w:t>
+      </w:r>
+      <w:r>
+        <w:t>/</w:t>
+      </w:r>
+      <w:r>
+        <w:t>github.com</w:t>
+      </w:r>
+      <w:r>
+        <w:t>/</w:t>
+      </w:r>
+      <w:r>
+        <w:t>wowchemy</w:t>
+      </w:r>
+      <w:r>
+        <w:t>/</w:t>
+      </w:r>
+      <w:r>
+        <w:t>wowchemy-hugo-themes</w:t>
+      </w:r>
+      <w:r>
+        <w:t>/</w:t>
+      </w:r>
+      <w:r>
+        <w:t>modules</w:t>
+      </w:r>
+      <w:r>
+        <w:t>/</w:t>
+      </w:r>
+      <w:r>
+        <w:t>wowchemy-core</w:t>
+      </w:r>
+      <w:r>
+        <w:t>/l</w:t>
+      </w:r>
+      <w:r>
+        <w:t>ayouts</w:t>
+      </w:r>
+      <w:r>
+        <w:t>/</w:t>
+      </w:r>
+      <w:r>
+        <w:t>partials</w:t>
+      </w:r>
+      <w:r>
+        <w:t>/</w:t>
+      </w:r>
+      <w:r>
+        <w:t>functions</w:t>
+      </w:r>
+      <w:r>
+        <w:t>/</w:t>
       </w:r>
       <w:r>
         <w:rPr>
           <w:highlight w:val="yellow"/>
         </w:rPr>
-        <w:t>icon.png/svg</w:t>
-      </w:r>
-      <w:r>
-        <w:t xml:space="preserve"> to change the icon</w:t>
-      </w:r>
-    </w:p>
-    <w:p>
-      <w:pPr>
-        <w:pStyle w:val="ListParagraph"/>
-        <w:numPr>
-          <w:ilvl w:val="0"/>
-          <w:numId w:val="1"/>
-        </w:numPr>
-      </w:pPr>
-      <w:r>
-        <w:t>Title 1</w:t>
-      </w:r>
-    </w:p>
-    <w:p>
-      <w:pPr>
-        <w:pStyle w:val="ListParagraph"/>
-        <w:numPr>
-          <w:ilvl w:val="1"/>
-          <w:numId w:val="1"/>
-        </w:numPr>
-      </w:pPr>
-      <w:r>
-        <w:t>Location:</w:t>
+        <w:t>get_logo.html</w:t>
       </w:r>
     </w:p>
     <w:p>
@@ -575,204 +914,103 @@
         <w:pStyle w:val="ListParagraph"/>
         <w:numPr>
           <w:ilvl w:val="2"/>
-          <w:numId w:val="1"/>
-        </w:numPr>
-      </w:pPr>
-      <w:r>
-        <w:t>.</w:t>
-      </w:r>
-      <w:r>
-        <w:t>/content/</w:t>
+          <w:numId w:val="2"/>
+        </w:numPr>
+      </w:pPr>
+      <w:r>
+        <w:t>Code:</w:t>
+      </w:r>
+    </w:p>
+    <w:p>
+      <w:pPr>
+        <w:pStyle w:val="ListParagraph"/>
+        <w:numPr>
+          <w:ilvl w:val="3"/>
+          <w:numId w:val="2"/>
+        </w:numPr>
+      </w:pPr>
+      <w:r>
+        <w:t>Line 7:</w:t>
+      </w:r>
+    </w:p>
+    <w:p>
+      <w:pPr>
+        <w:pStyle w:val="ListParagraph"/>
+        <w:numPr>
+          <w:ilvl w:val="4"/>
+          <w:numId w:val="2"/>
+        </w:numPr>
+      </w:pPr>
+      <w:r>
+        <w:t>{{ $logo := resources.Get "</w:t>
+      </w:r>
+      <w:r>
+        <w:rPr>
+          <w:highlight w:val="yellow"/>
+        </w:rPr>
+        <w:t>media/logo.png</w:t>
+      </w:r>
+      <w:r>
+        <w:t>" | default (resources.Get "media/logo.svg") }}</w:t>
+      </w:r>
+    </w:p>
+    <w:p>
+      <w:pPr>
+        <w:pStyle w:val="ListParagraph"/>
+        <w:numPr>
+          <w:ilvl w:val="3"/>
+          <w:numId w:val="2"/>
+        </w:numPr>
+      </w:pPr>
+      <w:r>
+        <w:t>Points to image located at:</w:t>
+      </w:r>
+    </w:p>
+    <w:p>
+      <w:pPr>
+        <w:pStyle w:val="ListParagraph"/>
+        <w:numPr>
+          <w:ilvl w:val="4"/>
+          <w:numId w:val="2"/>
+        </w:numPr>
+      </w:pPr>
+      <w:r>
+        <w:t>./assets/media/</w:t>
       </w:r>
       <w:r>
         <w:rPr>
           <w:highlight w:val="yellow"/>
           <w:u w:val="single"/>
         </w:rPr>
-        <w:t>_index.md</w:t>
-      </w:r>
-    </w:p>
-    <w:p>
-      <w:pPr>
-        <w:pStyle w:val="ListParagraph"/>
-        <w:numPr>
-          <w:ilvl w:val="1"/>
-          <w:numId w:val="1"/>
-        </w:numPr>
-      </w:pPr>
-      <w:r>
-        <w:t>Code:</w:t>
-      </w:r>
-    </w:p>
-    <w:p>
-      <w:pPr>
-        <w:pStyle w:val="ListParagraph"/>
-        <w:numPr>
-          <w:ilvl w:val="2"/>
-          <w:numId w:val="1"/>
-        </w:numPr>
-      </w:pPr>
-      <w:r>
-        <w:t>Line 2</w:t>
-      </w:r>
-    </w:p>
-    <w:p>
-      <w:pPr>
-        <w:pStyle w:val="ListParagraph"/>
-        <w:numPr>
-          <w:ilvl w:val="2"/>
-          <w:numId w:val="1"/>
-        </w:numPr>
-      </w:pPr>
-      <w:r>
-        <w:t>title: “</w:t>
-      </w:r>
-      <w:r>
-        <w:rPr>
-          <w:highlight w:val="green"/>
-        </w:rPr>
-        <w:t>TEST TITLE</w:t>
-      </w:r>
-      <w:r>
-        <w:t>”</w:t>
-      </w:r>
-    </w:p>
-    <w:p>
-      <w:pPr>
-        <w:pStyle w:val="ListParagraph"/>
-        <w:numPr>
-          <w:ilvl w:val="0"/>
-          <w:numId w:val="1"/>
-        </w:numPr>
-      </w:pPr>
-      <w:r>
-        <w:t>Title 2</w:t>
-      </w:r>
-    </w:p>
-    <w:p>
-      <w:pPr>
-        <w:pStyle w:val="ListParagraph"/>
-        <w:numPr>
-          <w:ilvl w:val="1"/>
-          <w:numId w:val="1"/>
-        </w:numPr>
-      </w:pPr>
-      <w:r>
-        <w:t>Location:</w:t>
-      </w:r>
-    </w:p>
-    <w:p>
-      <w:pPr>
-        <w:pStyle w:val="ListParagraph"/>
-        <w:numPr>
-          <w:ilvl w:val="2"/>
-          <w:numId w:val="1"/>
-        </w:numPr>
-      </w:pPr>
-      <w:r>
-        <w:t>.</w:t>
-      </w:r>
-      <w:r>
-        <w:t>/</w:t>
-      </w:r>
-      <w:r>
-        <w:t>config/</w:t>
-      </w:r>
-      <w:r>
-        <w:rPr>
-          <w:highlight w:val="yellow"/>
-        </w:rPr>
-        <w:t>config.yaml</w:t>
-      </w:r>
-    </w:p>
-    <w:p>
-      <w:pPr>
-        <w:pStyle w:val="ListParagraph"/>
-        <w:numPr>
-          <w:ilvl w:val="1"/>
-          <w:numId w:val="1"/>
-        </w:numPr>
-      </w:pPr>
-      <w:r>
-        <w:t>Code:</w:t>
-      </w:r>
-    </w:p>
-    <w:p>
-      <w:pPr>
-        <w:pStyle w:val="ListParagraph"/>
-        <w:numPr>
-          <w:ilvl w:val="2"/>
-          <w:numId w:val="1"/>
-        </w:numPr>
-      </w:pPr>
-      <w:r>
-        <w:t>Line 7</w:t>
-      </w:r>
-    </w:p>
-    <w:p>
-      <w:pPr>
-        <w:pStyle w:val="ListParagraph"/>
-        <w:numPr>
-          <w:ilvl w:val="2"/>
-          <w:numId w:val="1"/>
-        </w:numPr>
-      </w:pPr>
-      <w:r>
-        <w:t xml:space="preserve">Title: </w:t>
-      </w:r>
-      <w:r>
-        <w:rPr>
-          <w:highlight w:val="green"/>
-        </w:rPr>
-        <w:t>BEES ARE NEAT</w:t>
-      </w:r>
-    </w:p>
-    <w:p>
-      <w:r>
-        <w:t>Header</w:t>
-      </w:r>
-    </w:p>
-    <w:p>
-      <w:pPr>
-        <w:pStyle w:val="ListParagraph"/>
-        <w:numPr>
-          <w:ilvl w:val="0"/>
-          <w:numId w:val="2"/>
-        </w:numPr>
-      </w:pPr>
-      <w:r>
-        <w:t>Logo</w:t>
-      </w:r>
-    </w:p>
-    <w:p>
-      <w:pPr>
-        <w:pStyle w:val="ListParagraph"/>
-        <w:numPr>
-          <w:ilvl w:val="1"/>
-          <w:numId w:val="2"/>
-        </w:numPr>
-      </w:pPr>
-      <w:r>
-        <w:t>Location</w:t>
-      </w:r>
-    </w:p>
-    <w:p>
-      <w:pPr>
-        <w:pStyle w:val="ListParagraph"/>
-        <w:numPr>
-          <w:ilvl w:val="2"/>
-          <w:numId w:val="2"/>
-        </w:numPr>
-      </w:pPr>
-      <w:r>
-        <w:t>./layouts/partials/components/headers/</w:t>
+        <w:t>logo</w:t>
       </w:r>
       <w:r>
         <w:rPr>
           <w:highlight w:val="yellow"/>
           <w:u w:val="single"/>
         </w:rPr>
-        <w:t>econavbar.html</w:t>
+        <w:t>.png/svg</w:t>
+      </w:r>
+    </w:p>
+    <w:p>
+      <w:pPr>
+        <w:pStyle w:val="ListParagraph"/>
+        <w:numPr>
+          <w:ilvl w:val="4"/>
+          <w:numId w:val="2"/>
+        </w:numPr>
+      </w:pPr>
+      <w:r>
+        <w:t>Replace image named logo</w:t>
+      </w:r>
+      <w:r>
+        <w:rPr>
+          <w:highlight w:val="yellow"/>
+        </w:rPr>
+        <w:t>.png/svg</w:t>
+      </w:r>
+      <w:r>
+        <w:t xml:space="preserve"> to change the logo</w:t>
       </w:r>
     </w:p>
     <w:p>
@@ -784,7 +1022,7 @@
         </w:numPr>
       </w:pPr>
       <w:r>
-        <w:t>Code:</w:t>
+        <w:t>Hyperlink</w:t>
       </w:r>
     </w:p>
     <w:p>
@@ -796,31 +1034,8 @@
         </w:numPr>
       </w:pPr>
       <w:r>
-        <w:t>Line 13</w:t>
-      </w:r>
-    </w:p>
-    <w:p>
-      <w:pPr>
-        <w:pStyle w:val="ListParagraph"/>
-        <w:numPr>
-          <w:ilvl w:val="2"/>
-          <w:numId w:val="2"/>
-        </w:numPr>
-      </w:pPr>
-      <w:r>
-        <w:t>{{ $logo = (partial "functions/get_logo" (dict "constraint" "max_height" "size" 70)) }}</w:t>
-      </w:r>
-    </w:p>
-    <w:p>
-      <w:pPr>
-        <w:pStyle w:val="ListParagraph"/>
-        <w:numPr>
-          <w:ilvl w:val="2"/>
-          <w:numId w:val="2"/>
-        </w:numPr>
-      </w:pPr>
-      <w:r>
-        <w:t>Points to function located at:</w:t>
+        <w:lastRenderedPageBreak/>
+        <w:t>Location:</w:t>
       </w:r>
     </w:p>
     <w:p>
@@ -832,138 +1047,272 @@
         </w:numPr>
       </w:pPr>
       <w:r>
-        <w:t>./</w:t>
-      </w:r>
-      <w:r>
-        <w:t>themes</w:t>
-      </w:r>
-      <w:r>
-        <w:t>/</w:t>
-      </w:r>
-      <w:r>
-        <w:t>github.com</w:t>
-      </w:r>
-      <w:r>
-        <w:t>/</w:t>
-      </w:r>
-      <w:r>
-        <w:t>wowchemy</w:t>
-      </w:r>
-      <w:r>
-        <w:t>/</w:t>
-      </w:r>
-      <w:r>
-        <w:t>wowchemy-hugo-themes</w:t>
-      </w:r>
-      <w:r>
-        <w:t>/</w:t>
-      </w:r>
-      <w:r>
-        <w:t>modules</w:t>
-      </w:r>
-      <w:r>
-        <w:t>/</w:t>
-      </w:r>
-      <w:r>
-        <w:t>wowchemy-core</w:t>
-      </w:r>
-      <w:r>
-        <w:t>/l</w:t>
-      </w:r>
-      <w:r>
-        <w:t>ayouts</w:t>
-      </w:r>
-      <w:r>
-        <w:t>/</w:t>
-      </w:r>
-      <w:r>
-        <w:t>partials</w:t>
-      </w:r>
-      <w:r>
-        <w:t>/</w:t>
-      </w:r>
-      <w:r>
-        <w:t>functions</w:t>
-      </w:r>
-      <w:r>
-        <w:t>/</w:t>
-      </w:r>
-      <w:r>
-        <w:rPr>
-          <w:highlight w:val="yellow"/>
-        </w:rPr>
-        <w:t>get_logo.html</w:t>
-      </w:r>
-    </w:p>
-    <w:p>
-      <w:pPr>
-        <w:pStyle w:val="ListParagraph"/>
-        <w:numPr>
-          <w:ilvl w:val="2"/>
-          <w:numId w:val="2"/>
-        </w:numPr>
-      </w:pPr>
-      <w:r>
-        <w:t>Code:</w:t>
-      </w:r>
-    </w:p>
-    <w:p>
-      <w:pPr>
-        <w:pStyle w:val="ListParagraph"/>
-        <w:numPr>
-          <w:ilvl w:val="3"/>
-          <w:numId w:val="2"/>
-        </w:numPr>
-      </w:pPr>
-      <w:r>
-        <w:t>{{ $logo := resources.Get "</w:t>
-      </w:r>
-      <w:r>
-        <w:rPr>
-          <w:highlight w:val="yellow"/>
-        </w:rPr>
-        <w:t>media/logo.png</w:t>
-      </w:r>
-      <w:r>
-        <w:t>" | default (resources.Get "media/logo.svg") }}</w:t>
-      </w:r>
-    </w:p>
-    <w:p>
-      <w:pPr>
-        <w:pStyle w:val="ListParagraph"/>
-        <w:numPr>
-          <w:ilvl w:val="3"/>
-          <w:numId w:val="2"/>
-        </w:numPr>
-      </w:pPr>
-      <w:r>
-        <w:t>Points to image located at:</w:t>
-      </w:r>
-    </w:p>
-    <w:p>
-      <w:pPr>
-        <w:pStyle w:val="ListParagraph"/>
-        <w:numPr>
-          <w:ilvl w:val="4"/>
-          <w:numId w:val="2"/>
-        </w:numPr>
-      </w:pPr>
-      <w:r>
-        <w:t>./assets/media/</w:t>
+        <w:t>./layouts/partials/components/headers/</w:t>
       </w:r>
       <w:r>
         <w:rPr>
           <w:highlight w:val="yellow"/>
           <w:u w:val="single"/>
         </w:rPr>
-        <w:t>logo</w:t>
+        <w:t>econavbar.html</w:t>
+      </w:r>
+    </w:p>
+    <w:p>
+      <w:pPr>
+        <w:pStyle w:val="ListParagraph"/>
+        <w:numPr>
+          <w:ilvl w:val="2"/>
+          <w:numId w:val="2"/>
+        </w:numPr>
+      </w:pPr>
+      <w:r>
+        <w:t>Code:</w:t>
+      </w:r>
+    </w:p>
+    <w:p>
+      <w:pPr>
+        <w:pStyle w:val="ListParagraph"/>
+        <w:numPr>
+          <w:ilvl w:val="3"/>
+          <w:numId w:val="2"/>
+        </w:numPr>
+      </w:pPr>
+      <w:r>
+        <w:t>Line 22</w:t>
+      </w:r>
+    </w:p>
+    <w:p>
+      <w:pPr>
+        <w:pStyle w:val="ListParagraph"/>
+        <w:numPr>
+          <w:ilvl w:val="4"/>
+          <w:numId w:val="2"/>
+        </w:numPr>
+      </w:pPr>
+      <w:r>
+        <w:t>&lt;a class="navbar-brand" href="</w:t>
+      </w:r>
+      <w:r>
+        <w:rPr>
+          <w:highlight w:val="green"/>
+        </w:rPr>
+        <w:t>https://www.savethebees.com/</w:t>
+      </w:r>
+      <w:r>
+        <w:t>"&gt;</w:t>
+      </w:r>
+    </w:p>
+    <w:p>
+      <w:pPr>
+        <w:pStyle w:val="ListParagraph"/>
+        <w:numPr>
+          <w:ilvl w:val="3"/>
+          <w:numId w:val="2"/>
+        </w:numPr>
+      </w:pPr>
+      <w:r>
+        <w:t>Line 43</w:t>
+      </w:r>
+    </w:p>
+    <w:p>
+      <w:pPr>
+        <w:pStyle w:val="ListParagraph"/>
+        <w:numPr>
+          <w:ilvl w:val="4"/>
+          <w:numId w:val="2"/>
+        </w:numPr>
+      </w:pPr>
+      <w:r>
+        <w:t>&lt;a class="navbar-brand" href="</w:t>
+      </w:r>
+      <w:r>
+        <w:rPr>
+          <w:highlight w:val="green"/>
+        </w:rPr>
+        <w:t>https://www.savethebees.com/</w:t>
+      </w:r>
+      <w:r>
+        <w:t>"&gt;</w:t>
+      </w:r>
+    </w:p>
+    <w:p>
+      <w:pPr>
+        <w:pStyle w:val="ListParagraph"/>
+        <w:numPr>
+          <w:ilvl w:val="0"/>
+          <w:numId w:val="2"/>
+        </w:numPr>
+      </w:pPr>
+      <w:r>
+        <w:t>“Contact Us”</w:t>
+      </w:r>
+    </w:p>
+    <w:p>
+      <w:pPr>
+        <w:pStyle w:val="ListParagraph"/>
+        <w:numPr>
+          <w:ilvl w:val="1"/>
+          <w:numId w:val="2"/>
+        </w:numPr>
+      </w:pPr>
+      <w:r>
+        <w:t>Location:</w:t>
+      </w:r>
+    </w:p>
+    <w:p>
+      <w:pPr>
+        <w:pStyle w:val="ListParagraph"/>
+        <w:numPr>
+          <w:ilvl w:val="2"/>
+          <w:numId w:val="2"/>
+        </w:numPr>
+      </w:pPr>
+      <w:r>
+        <w:t>.</w:t>
+      </w:r>
+      <w:r>
+        <w:t>/</w:t>
+      </w:r>
+      <w:r>
+        <w:t>config/</w:t>
       </w:r>
       <w:r>
         <w:rPr>
           <w:highlight w:val="yellow"/>
-          <w:u w:val="single"/>
-        </w:rPr>
-        <w:t>.png/svg</w:t>
+        </w:rPr>
+        <w:t>menus</w:t>
+      </w:r>
+      <w:r>
+        <w:rPr>
+          <w:highlight w:val="yellow"/>
+        </w:rPr>
+        <w:t>.yaml</w:t>
+      </w:r>
+    </w:p>
+    <w:p>
+      <w:pPr>
+        <w:pStyle w:val="ListParagraph"/>
+        <w:numPr>
+          <w:ilvl w:val="1"/>
+          <w:numId w:val="2"/>
+        </w:numPr>
+      </w:pPr>
+      <w:r>
+        <w:t>Code:</w:t>
+      </w:r>
+    </w:p>
+    <w:p>
+      <w:pPr>
+        <w:pStyle w:val="ListParagraph"/>
+        <w:numPr>
+          <w:ilvl w:val="2"/>
+          <w:numId w:val="2"/>
+        </w:numPr>
+      </w:pPr>
+      <w:r>
+        <w:t>Line 7</w:t>
+      </w:r>
+    </w:p>
+    <w:p>
+      <w:pPr>
+        <w:pStyle w:val="ListParagraph"/>
+        <w:numPr>
+          <w:ilvl w:val="2"/>
+          <w:numId w:val="2"/>
+        </w:numPr>
+      </w:pPr>
+      <w:r>
+        <w:t xml:space="preserve">  </w:t>
+      </w:r>
+      <w:r>
+        <w:tab/>
+      </w:r>
+      <w:r>
+        <w:t xml:space="preserve">- name: </w:t>
+      </w:r>
+      <w:r>
+        <w:rPr>
+          <w:highlight w:val="green"/>
+        </w:rPr>
+        <w:t>Contact Us</w:t>
+      </w:r>
+    </w:p>
+    <w:p>
+      <w:pPr>
+        <w:pStyle w:val="ListParagraph"/>
+        <w:numPr>
+          <w:ilvl w:val="1"/>
+          <w:numId w:val="2"/>
+        </w:numPr>
+      </w:pPr>
+      <w:r>
+        <w:t>Hyperlink</w:t>
+      </w:r>
+    </w:p>
+    <w:p>
+      <w:pPr>
+        <w:pStyle w:val="ListParagraph"/>
+        <w:numPr>
+          <w:ilvl w:val="2"/>
+          <w:numId w:val="2"/>
+        </w:numPr>
+      </w:pPr>
+      <w:r>
+        <w:t>Location:</w:t>
+      </w:r>
+    </w:p>
+    <w:p>
+      <w:pPr>
+        <w:pStyle w:val="ListParagraph"/>
+        <w:numPr>
+          <w:ilvl w:val="3"/>
+          <w:numId w:val="2"/>
+        </w:numPr>
+      </w:pPr>
+      <w:r>
+        <w:t>.</w:t>
+      </w:r>
+      <w:r>
+        <w:t>/</w:t>
+      </w:r>
+      <w:r>
+        <w:t>config/</w:t>
+      </w:r>
+      <w:r>
+        <w:rPr>
+          <w:highlight w:val="yellow"/>
+        </w:rPr>
+        <w:t>menus</w:t>
+      </w:r>
+      <w:r>
+        <w:rPr>
+          <w:highlight w:val="yellow"/>
+        </w:rPr>
+        <w:t>.yaml</w:t>
+      </w:r>
+    </w:p>
+    <w:p>
+      <w:pPr>
+        <w:pStyle w:val="ListParagraph"/>
+        <w:numPr>
+          <w:ilvl w:val="2"/>
+          <w:numId w:val="2"/>
+        </w:numPr>
+      </w:pPr>
+      <w:r>
+        <w:t>Code:</w:t>
+      </w:r>
+    </w:p>
+    <w:p>
+      <w:pPr>
+        <w:pStyle w:val="ListParagraph"/>
+        <w:numPr>
+          <w:ilvl w:val="3"/>
+          <w:numId w:val="2"/>
+        </w:numPr>
+      </w:pPr>
+      <w:r>
+        <w:t>Line 8</w:t>
       </w:r>
     </w:p>
     <w:p>
@@ -975,326 +1324,9 @@
         </w:numPr>
       </w:pPr>
       <w:r>
-        <w:t>Replace image named logo</w:t>
-      </w:r>
-      <w:r>
-        <w:rPr>
-          <w:highlight w:val="yellow"/>
-        </w:rPr>
-        <w:t>.png/svg</w:t>
-      </w:r>
-      <w:r>
-        <w:t xml:space="preserve"> to change the logo</w:t>
-      </w:r>
-    </w:p>
-    <w:p>
-      <w:pPr>
-        <w:pStyle w:val="ListParagraph"/>
-        <w:numPr>
-          <w:ilvl w:val="1"/>
-          <w:numId w:val="2"/>
-        </w:numPr>
-      </w:pPr>
-      <w:r>
-        <w:t>Hyperlink</w:t>
-      </w:r>
-    </w:p>
-    <w:p>
-      <w:pPr>
-        <w:pStyle w:val="ListParagraph"/>
-        <w:numPr>
-          <w:ilvl w:val="2"/>
-          <w:numId w:val="2"/>
-        </w:numPr>
-      </w:pPr>
-      <w:r>
-        <w:t>Location:</w:t>
-      </w:r>
-    </w:p>
-    <w:p>
-      <w:pPr>
-        <w:pStyle w:val="ListParagraph"/>
-        <w:numPr>
-          <w:ilvl w:val="3"/>
-          <w:numId w:val="2"/>
-        </w:numPr>
-      </w:pPr>
-      <w:r>
-        <w:lastRenderedPageBreak/>
-        <w:t>./layouts/partials/components/headers/</w:t>
-      </w:r>
-      <w:r>
-        <w:rPr>
-          <w:highlight w:val="yellow"/>
-          <w:u w:val="single"/>
-        </w:rPr>
-        <w:t>econavbar.html</w:t>
-      </w:r>
-    </w:p>
-    <w:p>
-      <w:pPr>
-        <w:pStyle w:val="ListParagraph"/>
-        <w:numPr>
-          <w:ilvl w:val="2"/>
-          <w:numId w:val="2"/>
-        </w:numPr>
-      </w:pPr>
-      <w:r>
-        <w:t>Code:</w:t>
-      </w:r>
-    </w:p>
-    <w:p>
-      <w:pPr>
-        <w:pStyle w:val="ListParagraph"/>
-        <w:numPr>
-          <w:ilvl w:val="3"/>
-          <w:numId w:val="2"/>
-        </w:numPr>
-      </w:pPr>
-      <w:r>
-        <w:t>Line 22</w:t>
-      </w:r>
-    </w:p>
-    <w:p>
-      <w:pPr>
-        <w:pStyle w:val="ListParagraph"/>
-        <w:numPr>
-          <w:ilvl w:val="4"/>
-          <w:numId w:val="2"/>
-        </w:numPr>
-      </w:pPr>
-      <w:r>
-        <w:t>&lt;a class="navbar-brand" href="</w:t>
-      </w:r>
-      <w:r>
-        <w:rPr>
-          <w:highlight w:val="green"/>
-        </w:rPr>
-        <w:t>https://www.savethebees.com/</w:t>
-      </w:r>
-      <w:r>
-        <w:t>"&gt;</w:t>
-      </w:r>
-    </w:p>
-    <w:p>
-      <w:pPr>
-        <w:pStyle w:val="ListParagraph"/>
-        <w:numPr>
-          <w:ilvl w:val="3"/>
-          <w:numId w:val="2"/>
-        </w:numPr>
-      </w:pPr>
-      <w:r>
-        <w:t>Line 43</w:t>
-      </w:r>
-    </w:p>
-    <w:p>
-      <w:pPr>
-        <w:pStyle w:val="ListParagraph"/>
-        <w:numPr>
-          <w:ilvl w:val="4"/>
-          <w:numId w:val="2"/>
-        </w:numPr>
-      </w:pPr>
-      <w:r>
-        <w:t>&lt;a class="navbar-brand" href="</w:t>
-      </w:r>
-      <w:r>
-        <w:rPr>
-          <w:highlight w:val="green"/>
-        </w:rPr>
-        <w:t>https://www.savethebees.com/</w:t>
-      </w:r>
-      <w:r>
-        <w:t>"&gt;</w:t>
-      </w:r>
-    </w:p>
-    <w:p>
-      <w:pPr>
-        <w:pStyle w:val="ListParagraph"/>
-        <w:numPr>
-          <w:ilvl w:val="0"/>
-          <w:numId w:val="2"/>
-        </w:numPr>
-      </w:pPr>
-      <w:r>
-        <w:t>“Contact Us”</w:t>
-      </w:r>
-    </w:p>
-    <w:p>
-      <w:pPr>
-        <w:pStyle w:val="ListParagraph"/>
-        <w:numPr>
-          <w:ilvl w:val="1"/>
-          <w:numId w:val="2"/>
-        </w:numPr>
-      </w:pPr>
-      <w:r>
-        <w:t>Location:</w:t>
-      </w:r>
-    </w:p>
-    <w:p>
-      <w:pPr>
-        <w:pStyle w:val="ListParagraph"/>
-        <w:numPr>
-          <w:ilvl w:val="2"/>
-          <w:numId w:val="2"/>
-        </w:numPr>
-      </w:pPr>
-      <w:r>
-        <w:t>.</w:t>
-      </w:r>
-      <w:r>
-        <w:t>/</w:t>
-      </w:r>
-      <w:r>
-        <w:t>config/</w:t>
-      </w:r>
-      <w:r>
-        <w:rPr>
-          <w:highlight w:val="yellow"/>
-        </w:rPr>
-        <w:t>menus</w:t>
-      </w:r>
-      <w:r>
-        <w:rPr>
-          <w:highlight w:val="yellow"/>
-        </w:rPr>
-        <w:t>.yaml</w:t>
-      </w:r>
-    </w:p>
-    <w:p>
-      <w:pPr>
-        <w:pStyle w:val="ListParagraph"/>
-        <w:numPr>
-          <w:ilvl w:val="1"/>
-          <w:numId w:val="2"/>
-        </w:numPr>
-      </w:pPr>
-      <w:r>
-        <w:t>Code:</w:t>
-      </w:r>
-    </w:p>
-    <w:p>
-      <w:pPr>
-        <w:pStyle w:val="ListParagraph"/>
-        <w:numPr>
-          <w:ilvl w:val="2"/>
-          <w:numId w:val="2"/>
-        </w:numPr>
-      </w:pPr>
-      <w:r>
-        <w:t>Line 7</w:t>
-      </w:r>
-    </w:p>
-    <w:p>
-      <w:pPr>
-        <w:pStyle w:val="ListParagraph"/>
-        <w:numPr>
-          <w:ilvl w:val="2"/>
-          <w:numId w:val="2"/>
-        </w:numPr>
-      </w:pPr>
-      <w:r>
-        <w:t xml:space="preserve">  - name: </w:t>
-      </w:r>
-      <w:r>
-        <w:rPr>
-          <w:highlight w:val="green"/>
-        </w:rPr>
-        <w:t>Contact Us</w:t>
-      </w:r>
-    </w:p>
-    <w:p>
-      <w:pPr>
-        <w:pStyle w:val="ListParagraph"/>
-        <w:numPr>
-          <w:ilvl w:val="1"/>
-          <w:numId w:val="2"/>
-        </w:numPr>
-      </w:pPr>
-      <w:r>
-        <w:t>Hyperlink</w:t>
-      </w:r>
-    </w:p>
-    <w:p>
-      <w:pPr>
-        <w:pStyle w:val="ListParagraph"/>
-        <w:numPr>
-          <w:ilvl w:val="2"/>
-          <w:numId w:val="2"/>
-        </w:numPr>
-      </w:pPr>
-      <w:r>
-        <w:t>Location:</w:t>
-      </w:r>
-    </w:p>
-    <w:p>
-      <w:pPr>
-        <w:pStyle w:val="ListParagraph"/>
-        <w:numPr>
-          <w:ilvl w:val="3"/>
-          <w:numId w:val="2"/>
-        </w:numPr>
-      </w:pPr>
-      <w:r>
-        <w:t>.</w:t>
-      </w:r>
-      <w:r>
-        <w:t>/</w:t>
-      </w:r>
-      <w:r>
-        <w:t>config/</w:t>
-      </w:r>
-      <w:r>
-        <w:rPr>
-          <w:highlight w:val="yellow"/>
-        </w:rPr>
-        <w:t>menus</w:t>
-      </w:r>
-      <w:r>
-        <w:rPr>
-          <w:highlight w:val="yellow"/>
-        </w:rPr>
-        <w:t>.yaml</w:t>
-      </w:r>
-    </w:p>
-    <w:p>
-      <w:pPr>
-        <w:pStyle w:val="ListParagraph"/>
-        <w:numPr>
-          <w:ilvl w:val="2"/>
-          <w:numId w:val="2"/>
-        </w:numPr>
-      </w:pPr>
-      <w:r>
-        <w:t>Code:</w:t>
-      </w:r>
-    </w:p>
-    <w:p>
-      <w:pPr>
-        <w:pStyle w:val="ListParagraph"/>
-        <w:numPr>
-          <w:ilvl w:val="3"/>
-          <w:numId w:val="2"/>
-        </w:numPr>
-      </w:pPr>
-      <w:r>
-        <w:t>Line 8</w:t>
-      </w:r>
-    </w:p>
-    <w:p>
-      <w:pPr>
-        <w:pStyle w:val="ListParagraph"/>
-        <w:numPr>
-          <w:ilvl w:val="3"/>
-          <w:numId w:val="2"/>
-        </w:numPr>
-      </w:pPr>
-      <w:r>
         <w:t xml:space="preserve">url: </w:t>
       </w:r>
-      <w:hyperlink r:id="rId6" w:history="1">
+      <w:hyperlink r:id="rId10" w:history="1">
         <w:r>
           <w:rPr>
             <w:rStyle w:val="Hyperlink"/>
@@ -1374,18 +1406,72 @@
       <w:pPr>
         <w:pStyle w:val="ListParagraph"/>
         <w:numPr>
+          <w:ilvl w:val="3"/>
+          <w:numId w:val="2"/>
+        </w:numPr>
+      </w:pPr>
+      <w:r>
+        <w:t xml:space="preserve">Icon: </w:t>
+      </w:r>
+      <w:r>
+        <w:rPr>
+          <w:highlight w:val="green"/>
+        </w:rPr>
+        <w:t>google</w:t>
+      </w:r>
+    </w:p>
+    <w:p>
+      <w:pPr>
+        <w:pStyle w:val="ListParagraph"/>
+        <w:numPr>
+          <w:ilvl w:val="1"/>
+          <w:numId w:val="2"/>
+        </w:numPr>
+      </w:pPr>
+      <w:r>
+        <w:t>Hovertext:</w:t>
+      </w:r>
+    </w:p>
+    <w:p>
+      <w:pPr>
+        <w:pStyle w:val="ListParagraph"/>
+        <w:numPr>
           <w:ilvl w:val="2"/>
           <w:numId w:val="2"/>
         </w:numPr>
       </w:pPr>
       <w:r>
-        <w:t xml:space="preserve">Icon: </w:t>
+        <w:t>Code:</w:t>
+      </w:r>
+    </w:p>
+    <w:p>
+      <w:pPr>
+        <w:pStyle w:val="ListParagraph"/>
+        <w:numPr>
+          <w:ilvl w:val="3"/>
+          <w:numId w:val="2"/>
+        </w:numPr>
+      </w:pPr>
+      <w:r>
+        <w:t>Line 7</w:t>
+      </w:r>
+    </w:p>
+    <w:p>
+      <w:pPr>
+        <w:pStyle w:val="ListParagraph"/>
+        <w:numPr>
+          <w:ilvl w:val="4"/>
+          <w:numId w:val="2"/>
+        </w:numPr>
+      </w:pPr>
+      <w:r>
+        <w:t xml:space="preserve">label: </w:t>
       </w:r>
       <w:r>
         <w:rPr>
           <w:highlight w:val="green"/>
         </w:rPr>
-        <w:t>google</w:t>
+        <w:t>Follow us on Google</w:t>
       </w:r>
     </w:p>
     <w:p>
@@ -1397,7 +1483,7 @@
         </w:numPr>
       </w:pPr>
       <w:r>
-        <w:t>Hovertext:</w:t>
+        <w:t>Hyperlink:</w:t>
       </w:r>
     </w:p>
     <w:p>
@@ -1421,60 +1507,6 @@
         </w:numPr>
       </w:pPr>
       <w:r>
-        <w:t>Line 7</w:t>
-      </w:r>
-    </w:p>
-    <w:p>
-      <w:pPr>
-        <w:pStyle w:val="ListParagraph"/>
-        <w:numPr>
-          <w:ilvl w:val="3"/>
-          <w:numId w:val="2"/>
-        </w:numPr>
-      </w:pPr>
-      <w:r>
-        <w:t xml:space="preserve">label: </w:t>
-      </w:r>
-      <w:r>
-        <w:rPr>
-          <w:highlight w:val="green"/>
-        </w:rPr>
-        <w:t>Follow us on Google</w:t>
-      </w:r>
-    </w:p>
-    <w:p>
-      <w:pPr>
-        <w:pStyle w:val="ListParagraph"/>
-        <w:numPr>
-          <w:ilvl w:val="1"/>
-          <w:numId w:val="2"/>
-        </w:numPr>
-      </w:pPr>
-      <w:r>
-        <w:t>Hyperlink:</w:t>
-      </w:r>
-    </w:p>
-    <w:p>
-      <w:pPr>
-        <w:pStyle w:val="ListParagraph"/>
-        <w:numPr>
-          <w:ilvl w:val="2"/>
-          <w:numId w:val="2"/>
-        </w:numPr>
-      </w:pPr>
-      <w:r>
-        <w:t>Code:</w:t>
-      </w:r>
-    </w:p>
-    <w:p>
-      <w:pPr>
-        <w:pStyle w:val="ListParagraph"/>
-        <w:numPr>
-          <w:ilvl w:val="3"/>
-          <w:numId w:val="2"/>
-        </w:numPr>
-      </w:pPr>
-      <w:r>
         <w:t>Line 8</w:t>
       </w:r>
     </w:p>
@@ -1482,14 +1514,14 @@
       <w:pPr>
         <w:pStyle w:val="ListParagraph"/>
         <w:numPr>
-          <w:ilvl w:val="3"/>
+          <w:ilvl w:val="4"/>
           <w:numId w:val="2"/>
         </w:numPr>
       </w:pPr>
       <w:r>
         <w:t xml:space="preserve">link: </w:t>
       </w:r>
-      <w:hyperlink r:id="rId7" w:history="1">
+      <w:hyperlink r:id="rId11" w:history="1">
         <w:r>
           <w:rPr>
             <w:rStyle w:val="Hyperlink"/>
@@ -1512,16 +1544,16 @@
           <w:numId w:val="3"/>
         </w:numPr>
       </w:pPr>
-      <w:commentRangeStart w:id="0"/>
+      <w:commentRangeStart w:id="1"/>
       <w:r>
         <w:t>Title</w:t>
       </w:r>
-      <w:commentRangeEnd w:id="0"/>
+      <w:commentRangeEnd w:id="1"/>
       <w:r>
         <w:rPr>
           <w:rStyle w:val="CommentReference"/>
         </w:rPr>
-        <w:commentReference w:id="0"/>
+        <w:commentReference w:id="1"/>
       </w:r>
     </w:p>
     <w:p>
@@ -1533,6 +1565,7 @@
         </w:numPr>
       </w:pPr>
       <w:r>
+        <w:lastRenderedPageBreak/>
         <w:t>Location:</w:t>
       </w:r>
     </w:p>
@@ -1545,7 +1578,6 @@
         </w:numPr>
       </w:pPr>
       <w:r>
-        <w:lastRenderedPageBreak/>
         <w:t>./layouts/partials/components/headers/</w:t>
       </w:r>
       <w:r>
@@ -1584,7 +1616,7 @@
       <w:pPr>
         <w:pStyle w:val="ListParagraph"/>
         <w:numPr>
-          <w:ilvl w:val="2"/>
+          <w:ilvl w:val="3"/>
           <w:numId w:val="3"/>
         </w:numPr>
       </w:pPr>
@@ -1753,7 +1785,7 @@
       <w:pPr>
         <w:pStyle w:val="ListParagraph"/>
         <w:numPr>
-          <w:ilvl w:val="2"/>
+          <w:ilvl w:val="3"/>
           <w:numId w:val="6"/>
         </w:numPr>
       </w:pPr>
@@ -1868,7 +1900,13 @@
         <w:t xml:space="preserve">            </w:t>
       </w:r>
       <w:r>
-        <w:t>folders: project</w:t>
+        <w:t xml:space="preserve">folders: </w:t>
+      </w:r>
+      <w:r>
+        <w:rPr>
+          <w:highlight w:val="green"/>
+        </w:rPr>
+        <w:t>project</w:t>
       </w:r>
       <w:r>
         <w:br/>
@@ -1878,30 +1916,302 @@
       </w:r>
       <w:r>
         <w:t>tags:</w:t>
+      </w:r>
+      <w:r>
+        <w:br/>
+      </w:r>
+      <w:commentRangeStart w:id="2"/>
+      <w:r>
+        <w:t xml:space="preserve">                    </w:t>
+      </w:r>
+      <w:r>
+        <w:rPr>
+          <w:highlight w:val="green"/>
+        </w:rPr>
+        <w:t>- Intro</w:t>
       </w:r>
       <w:r>
         <w:br/>
         <w:t xml:space="preserve">                    </w:t>
       </w:r>
       <w:r>
+        <w:rPr>
+          <w:highlight w:val="green"/>
+        </w:rPr>
+        <w:t xml:space="preserve">- </w:t>
+      </w:r>
+      <w:r>
+        <w:rPr>
+          <w:highlight w:val="green"/>
+        </w:rPr>
+        <w:t>Proble</w:t>
+      </w:r>
+      <w:r>
+        <w:rPr>
+          <w:highlight w:val="green"/>
+        </w:rPr>
+        <w:t>m</w:t>
+      </w:r>
+      <w:r>
+        <w:br/>
+        <w:t xml:space="preserve">                    </w:t>
+      </w:r>
+      <w:r>
+        <w:rPr>
+          <w:highlight w:val="green"/>
+        </w:rPr>
+        <w:t xml:space="preserve">- </w:t>
+      </w:r>
+      <w:r>
+        <w:rPr>
+          <w:highlight w:val="green"/>
+        </w:rPr>
+        <w:t>Solution</w:t>
+      </w:r>
+      <w:commentRangeEnd w:id="2"/>
+      <w:r>
+        <w:rPr>
+          <w:rStyle w:val="CommentReference"/>
+          <w:highlight w:val="green"/>
+        </w:rPr>
+        <w:commentReference w:id="2"/>
+      </w:r>
+      <w:r>
+        <w:br/>
+      </w:r>
+      <w:r>
+        <w:t xml:space="preserve">            title: ‘’</w:t>
+      </w:r>
+      <w:r>
+        <w:br/>
+      </w:r>
+      <w:r>
+        <w:lastRenderedPageBreak/>
+        <w:t xml:space="preserve">           sort_by: </w:t>
+      </w:r>
+      <w:r>
+        <w:t>W</w:t>
+      </w:r>
+      <w:r>
+        <w:t>eight</w:t>
+      </w:r>
+      <w:r>
+        <w:br/>
+        <w:t xml:space="preserve">         </w:t>
+      </w:r>
+      <w:r>
+        <w:t xml:space="preserve"> sort_ascending: yes</w:t>
+      </w:r>
+    </w:p>
+    <w:p>
+      <w:pPr>
+        <w:pStyle w:val="ListParagraph"/>
+        <w:numPr>
+          <w:ilvl w:val="1"/>
+          <w:numId w:val="7"/>
+        </w:numPr>
+      </w:pPr>
+      <w:r>
+        <w:t xml:space="preserve">Points to </w:t>
+      </w:r>
+      <w:r>
+        <w:t>location:</w:t>
+      </w:r>
+    </w:p>
+    <w:p>
+      <w:pPr>
+        <w:pStyle w:val="ListParagraph"/>
+        <w:numPr>
+          <w:ilvl w:val="2"/>
+          <w:numId w:val="7"/>
+        </w:numPr>
+      </w:pPr>
+      <w:r>
+        <w:t>./content/</w:t>
+      </w:r>
+      <w:r>
+        <w:t>project</w:t>
+      </w:r>
+      <w:r>
+        <w:t>/</w:t>
+      </w:r>
+    </w:p>
+    <w:p>
+      <w:pPr>
+        <w:pStyle w:val="ListParagraph"/>
+        <w:numPr>
+          <w:ilvl w:val="2"/>
+          <w:numId w:val="7"/>
+        </w:numPr>
+      </w:pPr>
+      <w:r>
+        <w:t xml:space="preserve">Looks inside project folder for any </w:t>
+      </w:r>
+      <w:r>
+        <w:t xml:space="preserve">folders containing </w:t>
+      </w:r>
+      <w:r>
+        <w:rPr>
+          <w:highlight w:val="yellow"/>
+        </w:rPr>
+        <w:t>index.md</w:t>
+      </w:r>
+      <w:r>
+        <w:t xml:space="preserve"> files that are tagged</w:t>
+      </w:r>
+      <w:r>
+        <w:t xml:space="preserve"> with the provided tags</w:t>
+      </w:r>
+      <w:r>
+        <w:t xml:space="preserve"> for example:</w:t>
+      </w:r>
+    </w:p>
+    <w:p>
+      <w:pPr>
+        <w:pStyle w:val="ListParagraph"/>
+        <w:numPr>
+          <w:ilvl w:val="3"/>
+          <w:numId w:val="7"/>
+        </w:numPr>
+      </w:pPr>
+      <w:r>
+        <w:t>./content/project/</w:t>
+      </w:r>
+      <w:r>
+        <w:t>one/</w:t>
+      </w:r>
+      <w:r>
+        <w:rPr>
+          <w:highlight w:val="yellow"/>
+        </w:rPr>
+        <w:t>index.md</w:t>
+      </w:r>
+    </w:p>
+    <w:p>
+      <w:pPr>
+        <w:pStyle w:val="ListParagraph"/>
+        <w:numPr>
+          <w:ilvl w:val="4"/>
+          <w:numId w:val="7"/>
+        </w:numPr>
+      </w:pPr>
+      <w:r>
+        <w:t>Code:</w:t>
+      </w:r>
+    </w:p>
+    <w:p>
+      <w:pPr>
+        <w:pStyle w:val="ListParagraph"/>
+        <w:numPr>
+          <w:ilvl w:val="5"/>
+          <w:numId w:val="7"/>
+        </w:numPr>
+      </w:pPr>
+      <w:r>
+        <w:t xml:space="preserve">Line 3: </w:t>
+      </w:r>
+    </w:p>
+    <w:p>
+      <w:pPr>
+        <w:pStyle w:val="ListParagraph"/>
+        <w:numPr>
+          <w:ilvl w:val="6"/>
+          <w:numId w:val="7"/>
+        </w:numPr>
+      </w:pPr>
+      <w:r>
+        <w:t>Weight: 1</w:t>
+      </w:r>
+    </w:p>
+    <w:p>
+      <w:pPr>
+        <w:pStyle w:val="ListParagraph"/>
+        <w:numPr>
+          <w:ilvl w:val="6"/>
+          <w:numId w:val="7"/>
+        </w:numPr>
+      </w:pPr>
+      <w:r>
+        <w:t xml:space="preserve">This will be the first </w:t>
+      </w:r>
+      <w:r>
+        <w:t>section in the order for the folders in the project</w:t>
+      </w:r>
+    </w:p>
+    <w:p>
+      <w:pPr>
+        <w:pStyle w:val="ListParagraph"/>
+        <w:numPr>
+          <w:ilvl w:val="5"/>
+          <w:numId w:val="7"/>
+        </w:numPr>
+      </w:pPr>
+      <w:r>
+        <w:t xml:space="preserve">Line </w:t>
+      </w:r>
+      <w:r>
+        <w:t>13-14:</w:t>
+      </w:r>
+    </w:p>
+    <w:p>
+      <w:pPr>
+        <w:pStyle w:val="ListParagraph"/>
+        <w:numPr>
+          <w:ilvl w:val="6"/>
+          <w:numId w:val="7"/>
+        </w:numPr>
+      </w:pPr>
+      <w:r>
+        <w:t>tags:</w:t>
+      </w:r>
+      <w:r>
+        <w:br/>
+        <w:t xml:space="preserve">     </w:t>
+      </w:r>
+      <w:r>
         <w:t>- Intro</w:t>
       </w:r>
-      <w:r>
-        <w:br/>
-        <w:t xml:space="preserve">                    - </w:t>
-      </w:r>
-      <w:r>
-        <w:t>Proble</w:t>
-      </w:r>
-      <w:r>
-        <w:t>m</w:t>
-      </w:r>
-      <w:r>
-        <w:br/>
-        <w:t xml:space="preserve">                    - </w:t>
-      </w:r>
-      <w:r>
-        <w:t>Solution</w:t>
+    </w:p>
+    <w:p>
+      <w:pPr>
+        <w:pStyle w:val="ListParagraph"/>
+        <w:numPr>
+          <w:ilvl w:val="4"/>
+          <w:numId w:val="7"/>
+        </w:numPr>
+      </w:pPr>
+      <w:r>
+        <w:t>There are several parameters that c</w:t>
+      </w:r>
+      <w:r>
+        <w:t>an be cha</w:t>
+      </w:r>
+      <w:r>
+        <w:t>nged in this file</w:t>
+      </w:r>
+    </w:p>
+    <w:p>
+      <w:pPr>
+        <w:pStyle w:val="ListParagraph"/>
+        <w:numPr>
+          <w:ilvl w:val="5"/>
+          <w:numId w:val="7"/>
+        </w:numPr>
+      </w:pPr>
+      <w:r>
+        <w:t>Title</w:t>
+      </w:r>
+    </w:p>
+    <w:p>
+      <w:pPr>
+        <w:pStyle w:val="ListParagraph"/>
+        <w:numPr>
+          <w:ilvl w:val="5"/>
+          <w:numId w:val="7"/>
+        </w:numPr>
+      </w:pPr>
+      <w:r>
+        <w:t>summary</w:t>
       </w:r>
     </w:p>
     <w:sectPr>
@@ -1916,7 +2226,7 @@
 
 <file path=word/comments.xml><?xml version="1.0" encoding="utf-8"?>
 <w:comments xmlns:wpc="http://schemas.microsoft.com/office/word/2010/wordprocessingCanvas" xmlns:cx="http://schemas.microsoft.com/office/drawing/2014/chartex" xmlns:cx1="http://schemas.microsoft.com/office/drawing/2015/9/8/chartex" xmlns:cx2="http://schemas.microsoft.com/office/drawing/2015/10/21/chartex" xmlns:cx3="http://schemas.microsoft.com/office/drawing/2016/5/9/chartex" xmlns:cx4="http://schemas.microsoft.com/office/drawing/2016/5/10/chartex" xmlns:cx5="http://schemas.microsoft.com/office/drawing/2016/5/11/chartex" xmlns:cx6="http://schemas.microsoft.com/office/drawing/2016/5/12/chartex" xmlns:cx7="http://schemas.microsoft.com/office/drawing/2016/5/13/chartex" xmlns:cx8="http://schemas.microsoft.com/office/drawing/2016/5/14/chartex" xmlns:mc="http://schemas.openxmlformats.org/markup-compatibility/2006" xmlns:aink="http://schemas.microsoft.com/office/drawing/2016/ink" xmlns:am3d="http://schemas.microsoft.com/office/drawing/2017/model3d" xmlns:o="urn:schemas-microsoft-com:office:office" xmlns:oel="http://schemas.microsoft.com/office/2019/extlst" xmlns:r="http://schemas.openxmlformats.org/officeDocument/2006/relationships" xmlns:m="http://schemas.openxmlformats.org/officeDocument/2006/math" xmlns:v="urn:schemas-microsoft-com:vml" xmlns:wp14="http://schemas.microsoft.com/office/word/2010/wordprocessingDrawing" xmlns:wp="http://schemas.openxmlformats.org/drawingml/2006/wordprocessingDrawing" xmlns:w10="urn:schemas-microsoft-com:office:word" xmlns:w="http://schemas.openxmlformats.org/wordprocessingml/2006/main" xmlns:w14="http://schemas.microsoft.com/office/word/2010/wordml" xmlns:w15="http://schemas.microsoft.com/office/word/2012/wordml" xmlns:w16cex="http://schemas.microsoft.com/office/word/2018/wordml/cex" xmlns:w16cid="http://schemas.microsoft.com/office/word/2016/wordml/cid" xmlns:w16="http://schemas.microsoft.com/office/word/2018/wordml" xmlns:w16sdtdh="http://schemas.microsoft.com/office/word/2020/wordml/sdtdatahash" xmlns:w16se="http://schemas.microsoft.com/office/word/2015/wordml/symex" xmlns:wpg="http://schemas.microsoft.com/office/word/2010/wordprocessingGroup" xmlns:wpi="http://schemas.microsoft.com/office/word/2010/wordprocessingInk" xmlns:wne="http://schemas.microsoft.com/office/word/2006/wordml" xmlns:wps="http://schemas.microsoft.com/office/word/2010/wordprocessingShape" mc:Ignorable="w14 w15 w16se w16cid w16 w16cex w16sdtdh wp14">
-  <w:comment w:id="0" w:author="A A" w:date="2024-03-15T14:15:00Z" w:initials="AA">
+  <w:comment w:id="0" w:author="A A" w:date="2024-03-15T16:20:00Z" w:initials="AA">
     <w:p>
       <w:pPr>
         <w:pStyle w:val="CommentText"/>
@@ -1928,7 +2238,39 @@
         <w:annotationRef/>
       </w:r>
       <w:r>
+        <w:t>Changing the number from 70 to 500 didn’t seem to change anything</w:t>
+      </w:r>
+    </w:p>
+  </w:comment>
+  <w:comment w:id="1" w:author="A A" w:date="2024-03-15T14:15:00Z" w:initials="AA">
+    <w:p>
+      <w:pPr>
+        <w:pStyle w:val="CommentText"/>
+      </w:pPr>
+      <w:r>
+        <w:rPr>
+          <w:rStyle w:val="CommentReference"/>
+        </w:rPr>
+        <w:annotationRef/>
+      </w:r>
+      <w:r>
         <w:t>Need to figure out why -block :hero forces it to be header. Can’t seem to find the correct documentation for it.</w:t>
+      </w:r>
+    </w:p>
+  </w:comment>
+  <w:comment w:id="2" w:author="A A" w:date="2024-03-15T16:22:00Z" w:initials="AA">
+    <w:p>
+      <w:pPr>
+        <w:pStyle w:val="CommentText"/>
+      </w:pPr>
+      <w:r>
+        <w:rPr>
+          <w:rStyle w:val="CommentReference"/>
+        </w:rPr>
+        <w:annotationRef/>
+      </w:r>
+      <w:r>
+        <w:t>This order does not matter. It just allows selection of multiple tagged items</w:t>
       </w:r>
     </w:p>
   </w:comment>
@@ -1937,19 +2279,25 @@
 
 <file path=word/commentsExtended.xml><?xml version="1.0" encoding="utf-8"?>
 <w15:commentsEx xmlns:wpc="http://schemas.microsoft.com/office/word/2010/wordprocessingCanvas" xmlns:cx="http://schemas.microsoft.com/office/drawing/2014/chartex" xmlns:cx1="http://schemas.microsoft.com/office/drawing/2015/9/8/chartex" xmlns:cx2="http://schemas.microsoft.com/office/drawing/2015/10/21/chartex" xmlns:cx3="http://schemas.microsoft.com/office/drawing/2016/5/9/chartex" xmlns:cx4="http://schemas.microsoft.com/office/drawing/2016/5/10/chartex" xmlns:cx5="http://schemas.microsoft.com/office/drawing/2016/5/11/chartex" xmlns:cx6="http://schemas.microsoft.com/office/drawing/2016/5/12/chartex" xmlns:cx7="http://schemas.microsoft.com/office/drawing/2016/5/13/chartex" xmlns:cx8="http://schemas.microsoft.com/office/drawing/2016/5/14/chartex" xmlns:mc="http://schemas.openxmlformats.org/markup-compatibility/2006" xmlns:aink="http://schemas.microsoft.com/office/drawing/2016/ink" xmlns:am3d="http://schemas.microsoft.com/office/drawing/2017/model3d" xmlns:o="urn:schemas-microsoft-com:office:office" xmlns:oel="http://schemas.microsoft.com/office/2019/extlst" xmlns:r="http://schemas.openxmlformats.org/officeDocument/2006/relationships" xmlns:m="http://schemas.openxmlformats.org/officeDocument/2006/math" xmlns:v="urn:schemas-microsoft-com:vml" xmlns:wp14="http://schemas.microsoft.com/office/word/2010/wordprocessingDrawing" xmlns:wp="http://schemas.openxmlformats.org/drawingml/2006/wordprocessingDrawing" xmlns:w10="urn:schemas-microsoft-com:office:word" xmlns:w="http://schemas.openxmlformats.org/wordprocessingml/2006/main" xmlns:w14="http://schemas.microsoft.com/office/word/2010/wordml" xmlns:w15="http://schemas.microsoft.com/office/word/2012/wordml" xmlns:w16cex="http://schemas.microsoft.com/office/word/2018/wordml/cex" xmlns:w16cid="http://schemas.microsoft.com/office/word/2016/wordml/cid" xmlns:w16="http://schemas.microsoft.com/office/word/2018/wordml" xmlns:w16sdtdh="http://schemas.microsoft.com/office/word/2020/wordml/sdtdatahash" xmlns:w16se="http://schemas.microsoft.com/office/word/2015/wordml/symex" xmlns:wpg="http://schemas.microsoft.com/office/word/2010/wordprocessingGroup" xmlns:wpi="http://schemas.microsoft.com/office/word/2010/wordprocessingInk" xmlns:wne="http://schemas.microsoft.com/office/word/2006/wordml" xmlns:wps="http://schemas.microsoft.com/office/word/2010/wordprocessingShape" mc:Ignorable="w14 w15 w16se w16cid w16 w16cex w16sdtdh wp14">
+  <w15:commentEx w15:paraId="224ED93E" w15:done="0"/>
   <w15:commentEx w15:paraId="537206A5" w15:done="0"/>
+  <w15:commentEx w15:paraId="0C2E9BBC" w15:done="0"/>
 </w15:commentsEx>
 </file>
 
 <file path=word/commentsExtensible.xml><?xml version="1.0" encoding="utf-8"?>
 <w16cex:commentsExtensible xmlns:wpc="http://schemas.microsoft.com/office/word/2010/wordprocessingCanvas" xmlns:cx="http://schemas.microsoft.com/office/drawing/2014/chartex" xmlns:cx1="http://schemas.microsoft.com/office/drawing/2015/9/8/chartex" xmlns:cx2="http://schemas.microsoft.com/office/drawing/2015/10/21/chartex" xmlns:cx3="http://schemas.microsoft.com/office/drawing/2016/5/9/chartex" xmlns:cx4="http://schemas.microsoft.com/office/drawing/2016/5/10/chartex" xmlns:cx5="http://schemas.microsoft.com/office/drawing/2016/5/11/chartex" xmlns:cx6="http://schemas.microsoft.com/office/drawing/2016/5/12/chartex" xmlns:cx7="http://schemas.microsoft.com/office/drawing/2016/5/13/chartex" xmlns:cx8="http://schemas.microsoft.com/office/drawing/2016/5/14/chartex" xmlns:cr="http://schemas.microsoft.com/office/comments/2020/reactions" xmlns:mc="http://schemas.openxmlformats.org/markup-compatibility/2006" xmlns:aink="http://schemas.microsoft.com/office/drawing/2016/ink" xmlns:am3d="http://schemas.microsoft.com/office/drawing/2017/model3d" xmlns:o="urn:schemas-microsoft-com:office:office" xmlns:oel="http://schemas.microsoft.com/office/2019/extlst" xmlns:r="http://schemas.openxmlformats.org/officeDocument/2006/relationships" xmlns:m="http://schemas.openxmlformats.org/officeDocument/2006/math" xmlns:v="urn:schemas-microsoft-com:vml" xmlns:wp14="http://schemas.microsoft.com/office/word/2010/wordprocessingDrawing" xmlns:wp="http://schemas.openxmlformats.org/drawingml/2006/wordprocessingDrawing" xmlns:w10="urn:schemas-microsoft-com:office:word" xmlns:w="http://schemas.openxmlformats.org/wordprocessingml/2006/main" xmlns:w14="http://schemas.microsoft.com/office/word/2010/wordml" xmlns:w15="http://schemas.microsoft.com/office/word/2012/wordml" xmlns:w16cex="http://schemas.microsoft.com/office/word/2018/wordml/cex" xmlns:w16cid="http://schemas.microsoft.com/office/word/2016/wordml/cid" xmlns:w16="http://schemas.microsoft.com/office/word/2018/wordml" xmlns:w16sdtdh="http://schemas.microsoft.com/office/word/2020/wordml/sdtdatahash" xmlns:w16se="http://schemas.microsoft.com/office/word/2015/wordml/symex" xmlns:wpg="http://schemas.microsoft.com/office/word/2010/wordprocessingGroup" xmlns:wpi="http://schemas.microsoft.com/office/word/2010/wordprocessingInk" xmlns:wne="http://schemas.microsoft.com/office/word/2006/wordml" xmlns:wps="http://schemas.microsoft.com/office/word/2010/wordprocessingShape" mc:Ignorable="w14 w15 w16se w16cid w16 w16cex w16sdtdh cr wp14">
+  <w16cex:commentExtensible w16cex:durableId="6881E80D" w16cex:dateUtc="2024-03-15T20:20:00Z"/>
   <w16cex:commentExtensible w16cex:durableId="358B743B" w16cex:dateUtc="2024-03-15T18:15:00Z"/>
+  <w16cex:commentExtensible w16cex:durableId="30EA1964" w16cex:dateUtc="2024-03-15T20:22:00Z"/>
 </w16cex:commentsExtensible>
 </file>
 
 <file path=word/commentsIds.xml><?xml version="1.0" encoding="utf-8"?>
 <w16cid:commentsIds xmlns:wpc="http://schemas.microsoft.com/office/word/2010/wordprocessingCanvas" xmlns:cx="http://schemas.microsoft.com/office/drawing/2014/chartex" xmlns:cx1="http://schemas.microsoft.com/office/drawing/2015/9/8/chartex" xmlns:cx2="http://schemas.microsoft.com/office/drawing/2015/10/21/chartex" xmlns:cx3="http://schemas.microsoft.com/office/drawing/2016/5/9/chartex" xmlns:cx4="http://schemas.microsoft.com/office/drawing/2016/5/10/chartex" xmlns:cx5="http://schemas.microsoft.com/office/drawing/2016/5/11/chartex" xmlns:cx6="http://schemas.microsoft.com/office/drawing/2016/5/12/chartex" xmlns:cx7="http://schemas.microsoft.com/office/drawing/2016/5/13/chartex" xmlns:cx8="http://schemas.microsoft.com/office/drawing/2016/5/14/chartex" xmlns:mc="http://schemas.openxmlformats.org/markup-compatibility/2006" xmlns:aink="http://schemas.microsoft.com/office/drawing/2016/ink" xmlns:am3d="http://schemas.microsoft.com/office/drawing/2017/model3d" xmlns:o="urn:schemas-microsoft-com:office:office" xmlns:oel="http://schemas.microsoft.com/office/2019/extlst" xmlns:r="http://schemas.openxmlformats.org/officeDocument/2006/relationships" xmlns:m="http://schemas.openxmlformats.org/officeDocument/2006/math" xmlns:v="urn:schemas-microsoft-com:vml" xmlns:wp14="http://schemas.microsoft.com/office/word/2010/wordprocessingDrawing" xmlns:wp="http://schemas.openxmlformats.org/drawingml/2006/wordprocessingDrawing" xmlns:w10="urn:schemas-microsoft-com:office:word" xmlns:w="http://schemas.openxmlformats.org/wordprocessingml/2006/main" xmlns:w14="http://schemas.microsoft.com/office/word/2010/wordml" xmlns:w15="http://schemas.microsoft.com/office/word/2012/wordml" xmlns:w16cex="http://schemas.microsoft.com/office/word/2018/wordml/cex" xmlns:w16cid="http://schemas.microsoft.com/office/word/2016/wordml/cid" xmlns:w16="http://schemas.microsoft.com/office/word/2018/wordml" xmlns:w16sdtdh="http://schemas.microsoft.com/office/word/2020/wordml/sdtdatahash" xmlns:w16se="http://schemas.microsoft.com/office/word/2015/wordml/symex" xmlns:wpg="http://schemas.microsoft.com/office/word/2010/wordprocessingGroup" xmlns:wpi="http://schemas.microsoft.com/office/word/2010/wordprocessingInk" xmlns:wne="http://schemas.microsoft.com/office/word/2006/wordml" xmlns:wps="http://schemas.microsoft.com/office/word/2010/wordprocessingShape" mc:Ignorable="w14 w15 w16se w16cid w16 w16cex w16sdtdh wp14">
+  <w16cid:commentId w16cid:paraId="224ED93E" w16cid:durableId="6881E80D"/>
   <w16cid:commentId w16cid:paraId="537206A5" w16cid:durableId="358B743B"/>
+  <w16cid:commentId w16cid:paraId="0C2E9BBC" w16cid:durableId="30EA1964"/>
 </w16cid:commentsIds>
 </file>
 
@@ -2072,7 +2420,7 @@
         <w:ind w:left="2160" w:hanging="180"/>
       </w:pPr>
     </w:lvl>
-    <w:lvl w:ilvl="3" w:tplc="FFFFFFFF" w:tentative="1">
+    <w:lvl w:ilvl="3" w:tplc="FFFFFFFF">
       <w:start w:val="1"/>
       <w:numFmt w:val="decimal"/>
       <w:lvlText w:val="%4."/>
@@ -2081,7 +2429,7 @@
         <w:ind w:left="2880" w:hanging="360"/>
       </w:pPr>
     </w:lvl>
-    <w:lvl w:ilvl="4" w:tplc="FFFFFFFF" w:tentative="1">
+    <w:lvl w:ilvl="4" w:tplc="FFFFFFFF">
       <w:start w:val="1"/>
       <w:numFmt w:val="lowerLetter"/>
       <w:lvlText w:val="%5."/>
@@ -2090,7 +2438,7 @@
         <w:ind w:left="3600" w:hanging="360"/>
       </w:pPr>
     </w:lvl>
-    <w:lvl w:ilvl="5" w:tplc="FFFFFFFF" w:tentative="1">
+    <w:lvl w:ilvl="5" w:tplc="FFFFFFFF">
       <w:start w:val="1"/>
       <w:numFmt w:val="lowerRoman"/>
       <w:lvlText w:val="%6."/>
@@ -2099,7 +2447,7 @@
         <w:ind w:left="4320" w:hanging="180"/>
       </w:pPr>
     </w:lvl>
-    <w:lvl w:ilvl="6" w:tplc="FFFFFFFF" w:tentative="1">
+    <w:lvl w:ilvl="6" w:tplc="FFFFFFFF">
       <w:start w:val="1"/>
       <w:numFmt w:val="decimal"/>
       <w:lvlText w:val="%7."/>
@@ -2330,7 +2678,7 @@
         <w:ind w:left="2160" w:hanging="180"/>
       </w:pPr>
     </w:lvl>
-    <w:lvl w:ilvl="3" w:tplc="0409000F" w:tentative="1">
+    <w:lvl w:ilvl="3" w:tplc="0409000F">
       <w:start w:val="1"/>
       <w:numFmt w:val="decimal"/>
       <w:lvlText w:val="%4."/>

</xml_diff>

<commit_message>
changing flip alt rows to yes on _index
</commit_message>
<xml_diff>
--- a/Websites/Bee_Movie/readme.docx
+++ b/Websites/Bee_Movie/readme.docx
@@ -2027,10 +2027,7 @@
         </w:numPr>
       </w:pPr>
       <w:r>
-        <w:t>./content/</w:t>
-      </w:r>
-      <w:r>
-        <w:t>project</w:t>
+        <w:t>./content/project</w:t>
       </w:r>
       <w:r>
         <w:t>/</w:t>
@@ -2166,10 +2163,7 @@
       </w:r>
       <w:r>
         <w:br/>
-        <w:t xml:space="preserve">     </w:t>
-      </w:r>
-      <w:r>
-        <w:t>- Intro</w:t>
+        <w:t xml:space="preserve">     - Intro</w:t>
       </w:r>
     </w:p>
     <w:p>
@@ -2211,7 +2205,25 @@
         </w:numPr>
       </w:pPr>
       <w:r>
-        <w:t>summary</w:t>
+        <w:t>S</w:t>
+      </w:r>
+      <w:r>
+        <w:t>ummary</w:t>
+      </w:r>
+    </w:p>
+    <w:p>
+      <w:pPr>
+        <w:pStyle w:val="ListParagraph"/>
+        <w:numPr>
+          <w:ilvl w:val="6"/>
+          <w:numId w:val="7"/>
+        </w:numPr>
+      </w:pPr>
+      <w:r>
+        <w:t>NOTE: Summary text must start with a tab at the front of each text paragraph</w:t>
+      </w:r>
+      <w:r>
+        <w:t>. Otherwise it will try to read the text as code and will fail at upload.</w:t>
       </w:r>
     </w:p>
     <w:sectPr>

</xml_diff>